<commit_message>
Update Proposta (referências e definição do banco de dados)
</commit_message>
<xml_diff>
--- a/ES2N-Proposta v1.0/ES2N-Proposta v1.0.docx
+++ b/ES2N-Proposta v1.0/ES2N-Proposta v1.0.docx
@@ -958,60 +958,43 @@
     </w:p>
     <w:p>
       <w:pPr>
-        <w:pStyle w:val="PargrafodaLista"/>
+        <w:pStyle w:val="Ttulo"/>
         <w:numPr>
           <w:ilvl w:val="0"/>
           <w:numId w:val="4"/>
         </w:numPr>
+        <w:rPr>
+          <w:rFonts w:cs="Arial"/>
+          <w:b w:val="0"/>
+          <w:noProof/>
+          <w:szCs w:val="28"/>
+        </w:rPr>
+      </w:pPr>
+      <w:r>
+        <w:rPr>
+          <w:rFonts w:cs="Arial"/>
+          <w:noProof/>
+          <w:szCs w:val="28"/>
+        </w:rPr>
+        <w:t>Compreensão do Problema</w:t>
+      </w:r>
+      <w:r>
+        <w:rPr>
+          <w:rFonts w:cs="Arial"/>
+          <w:noProof/>
+          <w:szCs w:val="28"/>
+        </w:rPr>
+        <w:t xml:space="preserve"> </w:t>
+      </w:r>
+    </w:p>
+    <w:p>
+      <w:pPr>
         <w:tabs>
           <w:tab w:val="left" w:pos="5828"/>
         </w:tabs>
         <w:autoSpaceDE w:val="0"/>
         <w:autoSpaceDN w:val="0"/>
         <w:adjustRightInd w:val="0"/>
-        <w:spacing w:line="276" w:lineRule="auto"/>
-        <w:jc w:val="both"/>
-        <w:rPr>
-          <w:rFonts w:ascii="Arial" w:hAnsi="Arial" w:cs="Arial"/>
-          <w:b/>
-          <w:bCs/>
-          <w:noProof/>
-          <w:sz w:val="28"/>
-          <w:szCs w:val="28"/>
-        </w:rPr>
-      </w:pPr>
-      <w:r>
-        <w:rPr>
-          <w:rFonts w:ascii="Arial" w:hAnsi="Arial" w:cs="Arial"/>
-          <w:b/>
-          <w:bCs/>
-          <w:noProof/>
-          <w:sz w:val="28"/>
-          <w:szCs w:val="28"/>
-        </w:rPr>
-        <w:t>Compreensão do Problema</w:t>
-      </w:r>
-      <w:r>
-        <w:rPr>
-          <w:rFonts w:ascii="Arial" w:hAnsi="Arial" w:cs="Arial"/>
-          <w:b/>
-          <w:bCs/>
-          <w:noProof/>
-          <w:sz w:val="28"/>
-          <w:szCs w:val="28"/>
-        </w:rPr>
-        <w:t xml:space="preserve"> </w:t>
-      </w:r>
-    </w:p>
-    <w:p>
-      <w:pPr>
-        <w:tabs>
-          <w:tab w:val="left" w:pos="5828"/>
-        </w:tabs>
-        <w:autoSpaceDE w:val="0"/>
-        <w:autoSpaceDN w:val="0"/>
-        <w:adjustRightInd w:val="0"/>
-        <w:spacing w:line="276" w:lineRule="auto"/>
         <w:jc w:val="both"/>
         <w:rPr>
           <w:rFonts w:ascii="Arial" w:hAnsi="Arial" w:cs="Arial"/>
@@ -1212,6 +1195,7 @@
         <w:pStyle w:val="NormalWeb"/>
         <w:shd w:val="clear" w:color="auto" w:fill="FFFFFF" w:themeFill="background1"/>
         <w:spacing w:before="120" w:beforeAutospacing="0" w:after="120" w:afterAutospacing="0"/>
+        <w:jc w:val="both"/>
         <w:rPr>
           <w:rFonts w:ascii="Arial" w:hAnsi="Arial" w:cs="Arial"/>
           <w:noProof/>
@@ -1256,8 +1240,7 @@
       <w:pPr>
         <w:pStyle w:val="identado"/>
         <w:shd w:val="clear" w:color="auto" w:fill="FFFFFF" w:themeFill="background1"/>
-        <w:spacing w:before="0" w:beforeAutospacing="0" w:after="240" w:afterAutospacing="0" w:line="384" w:lineRule="atLeast"/>
-        <w:ind w:firstLine="480"/>
+        <w:spacing w:before="0" w:beforeAutospacing="0" w:after="240" w:afterAutospacing="0"/>
         <w:jc w:val="both"/>
         <w:textAlignment w:val="baseline"/>
         <w:rPr>
@@ -1277,6 +1260,331 @@
           <w:szCs w:val="22"/>
         </w:rPr>
         <w:t>A Faculdade de Tecnologia de Sorocaba “José Crespo Gonzales” foi criada em 20/05/1970 pelo então Governador do Estado de São Paulo, Dr. Roberto Costa de Abreu Sodré. Foi a primeira escola pública de nível superior em Sorocaba.</w:t>
+      </w:r>
+    </w:p>
+    <w:p>
+      <w:pPr>
+        <w:autoSpaceDE w:val="0"/>
+        <w:autoSpaceDN w:val="0"/>
+        <w:adjustRightInd w:val="0"/>
+        <w:jc w:val="both"/>
+        <w:rPr>
+          <w:rFonts w:ascii="Arial" w:hAnsi="Arial" w:cs="Arial"/>
+          <w:noProof/>
+          <w:color w:val="000000"/>
+          <w:sz w:val="22"/>
+          <w:szCs w:val="22"/>
+          <w:shd w:val="clear" w:color="auto" w:fill="FFFFFF"/>
+        </w:rPr>
+      </w:pPr>
+      <w:r>
+        <w:rPr>
+          <w:rFonts w:ascii="Arial" w:hAnsi="Arial" w:cs="Arial"/>
+          <w:noProof/>
+          <w:color w:val="000000"/>
+          <w:sz w:val="22"/>
+          <w:szCs w:val="22"/>
+          <w:shd w:val="clear" w:color="auto" w:fill="FFFFFF"/>
+        </w:rPr>
+        <w:t>Considerada, segundo avaliação do MEC (IGC 2009), a melhor Faculdade de Tecnologia do Brasil, a Instituição possui nove cursos de graduação presencial em tecnologia: Análise e Desenvolvimento de Sistemas, Eletrônica Automotiva, Fabricação Mecânica, Logística, Manufatura Avançada,Polímeros, Processos Metalúrgicos, Projetos Mecânicos e Sistemas Biomédicos. E um curso na modalidade de EAD (Ensino a Distância): Gestão Empresarial</w:t>
+      </w:r>
+    </w:p>
+    <w:p>
+      <w:pPr>
+        <w:autoSpaceDE w:val="0"/>
+        <w:autoSpaceDN w:val="0"/>
+        <w:adjustRightInd w:val="0"/>
+        <w:ind w:firstLine="360"/>
+        <w:jc w:val="both"/>
+        <w:rPr>
+          <w:rFonts w:ascii="Arial" w:hAnsi="Arial" w:cs="Arial"/>
+          <w:noProof/>
+          <w:sz w:val="22"/>
+          <w:szCs w:val="22"/>
+        </w:rPr>
+      </w:pPr>
+      <w:r>
+        <w:rPr>
+          <w:rFonts w:ascii="Arial" w:hAnsi="Arial" w:cs="Arial"/>
+          <w:noProof/>
+          <w:sz w:val="22"/>
+          <w:szCs w:val="22"/>
+        </w:rPr>
+        <w:t>Atualmente a complexidade e nível de qualidade na gr</w:t>
+      </w:r>
+      <w:r>
+        <w:rPr>
+          <w:rFonts w:ascii="Arial" w:hAnsi="Arial" w:cs="Arial"/>
+          <w:noProof/>
+          <w:sz w:val="22"/>
+          <w:szCs w:val="22"/>
+        </w:rPr>
+        <w:t>ade curricular da FATEC pode se</w:t>
+      </w:r>
+      <w:r>
+        <w:rPr>
+          <w:rFonts w:ascii="Arial" w:hAnsi="Arial" w:cs="Arial"/>
+          <w:noProof/>
+          <w:sz w:val="22"/>
+          <w:szCs w:val="22"/>
+        </w:rPr>
+        <w:t xml:space="preserve"> tornar um desafio para os alunos que nela estão matriculados, </w:t>
+      </w:r>
+      <w:r>
+        <w:rPr>
+          <w:rFonts w:ascii="Arial" w:hAnsi="Arial" w:cs="Arial"/>
+          <w:noProof/>
+          <w:sz w:val="22"/>
+          <w:szCs w:val="22"/>
+        </w:rPr>
+        <w:t xml:space="preserve">considerando principalmente os alunos do curso de Análise e Desenvolvimento de Sistemas, observa-se </w:t>
+      </w:r>
+      <w:r>
+        <w:rPr>
+          <w:rFonts w:ascii="Arial" w:hAnsi="Arial" w:cs="Arial"/>
+          <w:noProof/>
+          <w:sz w:val="22"/>
+          <w:szCs w:val="22"/>
+        </w:rPr>
+        <w:t>com frequência</w:t>
+      </w:r>
+      <w:r>
+        <w:rPr>
+          <w:rFonts w:ascii="Arial" w:hAnsi="Arial" w:cs="Arial"/>
+          <w:noProof/>
+          <w:sz w:val="22"/>
+          <w:szCs w:val="22"/>
+        </w:rPr>
+        <w:t xml:space="preserve"> </w:t>
+      </w:r>
+      <w:r>
+        <w:rPr>
+          <w:rFonts w:ascii="Arial" w:hAnsi="Arial" w:cs="Arial"/>
+          <w:noProof/>
+          <w:sz w:val="22"/>
+          <w:szCs w:val="22"/>
+        </w:rPr>
+        <w:lastRenderedPageBreak/>
+        <w:t>reprovação,</w:t>
+      </w:r>
+      <w:r>
+        <w:rPr>
+          <w:rFonts w:ascii="Arial" w:hAnsi="Arial" w:cs="Arial"/>
+          <w:noProof/>
+          <w:sz w:val="22"/>
+          <w:szCs w:val="22"/>
+        </w:rPr>
+        <w:t xml:space="preserve"> desistências e trancamentos. </w:t>
+      </w:r>
+      <w:r>
+        <w:rPr>
+          <w:rFonts w:ascii="Arial" w:hAnsi="Arial" w:cs="Arial"/>
+          <w:noProof/>
+          <w:sz w:val="22"/>
+          <w:szCs w:val="22"/>
+        </w:rPr>
+        <w:t>P</w:t>
+      </w:r>
+      <w:r>
+        <w:rPr>
+          <w:rFonts w:ascii="Arial" w:hAnsi="Arial" w:cs="Arial"/>
+          <w:noProof/>
+          <w:sz w:val="22"/>
+          <w:szCs w:val="22"/>
+        </w:rPr>
+        <w:t xml:space="preserve">ara muitos alunos </w:t>
+      </w:r>
+      <w:r>
+        <w:rPr>
+          <w:rFonts w:ascii="Arial" w:hAnsi="Arial" w:cs="Arial"/>
+          <w:noProof/>
+          <w:sz w:val="22"/>
+          <w:szCs w:val="22"/>
+        </w:rPr>
+        <w:t xml:space="preserve"> (incluindo o grupo </w:t>
+      </w:r>
+      <w:r>
+        <w:rPr>
+          <w:rFonts w:ascii="Arial" w:hAnsi="Arial" w:cs="Arial"/>
+          <w:noProof/>
+          <w:sz w:val="22"/>
+          <w:szCs w:val="22"/>
+        </w:rPr>
+        <w:t xml:space="preserve">deste projeto), </w:t>
+      </w:r>
+      <w:r>
+        <w:rPr>
+          <w:rFonts w:ascii="Arial" w:hAnsi="Arial" w:cs="Arial"/>
+          <w:noProof/>
+          <w:sz w:val="22"/>
+          <w:szCs w:val="22"/>
+        </w:rPr>
+        <w:t xml:space="preserve"> a </w:t>
+      </w:r>
+      <w:r>
+        <w:rPr>
+          <w:rFonts w:ascii="Arial" w:hAnsi="Arial" w:cs="Arial"/>
+          <w:noProof/>
+          <w:sz w:val="22"/>
+          <w:szCs w:val="22"/>
+        </w:rPr>
+        <w:t xml:space="preserve"> troca de informações e auxilio </w:t>
+      </w:r>
+      <w:r>
+        <w:rPr>
+          <w:rFonts w:ascii="Arial" w:hAnsi="Arial" w:cs="Arial"/>
+          <w:noProof/>
+          <w:sz w:val="22"/>
+          <w:szCs w:val="22"/>
+        </w:rPr>
+        <w:t xml:space="preserve">dos veteranos e alunos do próprio semestre é fundamental para que </w:t>
+      </w:r>
+      <w:r>
+        <w:rPr>
+          <w:rFonts w:ascii="Arial" w:hAnsi="Arial" w:cs="Arial"/>
+          <w:noProof/>
+          <w:sz w:val="22"/>
+          <w:szCs w:val="22"/>
+        </w:rPr>
+        <w:t xml:space="preserve">se </w:t>
+      </w:r>
+      <w:r>
+        <w:rPr>
+          <w:rFonts w:ascii="Arial" w:hAnsi="Arial" w:cs="Arial"/>
+          <w:noProof/>
+          <w:sz w:val="22"/>
+          <w:szCs w:val="22"/>
+        </w:rPr>
+        <w:t xml:space="preserve">consigam </w:t>
+      </w:r>
+      <w:r>
+        <w:rPr>
+          <w:rFonts w:ascii="Arial" w:hAnsi="Arial" w:cs="Arial"/>
+          <w:noProof/>
+          <w:sz w:val="22"/>
+          <w:szCs w:val="22"/>
+        </w:rPr>
+        <w:t>avançarem e concluírem o curso.</w:t>
+      </w:r>
+      <w:r>
+        <w:tab/>
+      </w:r>
+      <w:r>
+        <w:rPr>
+          <w:rFonts w:ascii="Arial" w:hAnsi="Arial" w:cs="Arial"/>
+          <w:noProof/>
+          <w:sz w:val="22"/>
+          <w:szCs w:val="22"/>
+        </w:rPr>
+        <w:t xml:space="preserve">A procura por estudos e informações especificas </w:t>
+      </w:r>
+      <w:r>
+        <w:rPr>
+          <w:rFonts w:ascii="Arial" w:hAnsi="Arial" w:cs="Arial"/>
+          <w:noProof/>
+          <w:sz w:val="22"/>
+          <w:szCs w:val="22"/>
+        </w:rPr>
+        <w:t xml:space="preserve">sobre as disciplinas </w:t>
+      </w:r>
+      <w:r>
+        <w:rPr>
+          <w:rFonts w:ascii="Arial" w:hAnsi="Arial" w:cs="Arial"/>
+          <w:noProof/>
+          <w:sz w:val="22"/>
+          <w:szCs w:val="22"/>
+        </w:rPr>
+        <w:t>podem ser encontradas na internet, mas por qu</w:t>
+      </w:r>
+      <w:r>
+        <w:rPr>
+          <w:rFonts w:ascii="Arial" w:hAnsi="Arial" w:cs="Arial"/>
+          <w:noProof/>
+          <w:sz w:val="22"/>
+          <w:szCs w:val="22"/>
+        </w:rPr>
+        <w:t>e</w:t>
+      </w:r>
+      <w:r>
+        <w:rPr>
+          <w:rFonts w:ascii="Arial" w:hAnsi="Arial" w:cs="Arial"/>
+          <w:noProof/>
+          <w:sz w:val="22"/>
+          <w:szCs w:val="22"/>
+        </w:rPr>
+        <w:t xml:space="preserve"> não filtrar e </w:t>
+      </w:r>
+      <w:r>
+        <w:rPr>
+          <w:rFonts w:ascii="Arial" w:hAnsi="Arial" w:cs="Arial"/>
+          <w:noProof/>
+          <w:sz w:val="22"/>
+          <w:szCs w:val="22"/>
+        </w:rPr>
+        <w:t>reuni-las</w:t>
+      </w:r>
+      <w:r>
+        <w:rPr>
+          <w:rFonts w:ascii="Arial" w:hAnsi="Arial" w:cs="Arial"/>
+          <w:noProof/>
+          <w:sz w:val="22"/>
+          <w:szCs w:val="22"/>
+        </w:rPr>
+        <w:t xml:space="preserve"> em um único local?</w:t>
+      </w:r>
+      <w:r>
+        <w:rPr>
+          <w:rFonts w:ascii="Arial" w:hAnsi="Arial" w:cs="Arial"/>
+          <w:noProof/>
+          <w:sz w:val="22"/>
+          <w:szCs w:val="22"/>
+        </w:rPr>
+        <w:t xml:space="preserve">, </w:t>
+      </w:r>
+      <w:r>
+        <w:rPr>
+          <w:rFonts w:ascii="Arial" w:hAnsi="Arial" w:cs="Arial"/>
+          <w:noProof/>
+          <w:sz w:val="22"/>
+          <w:szCs w:val="22"/>
+        </w:rPr>
+        <w:t>Tornando assim mais fácil e menos frustrante a busca por ajuda.</w:t>
+      </w:r>
+    </w:p>
+    <w:p>
+      <w:pPr>
+        <w:autoSpaceDE w:val="0"/>
+        <w:autoSpaceDN w:val="0"/>
+        <w:adjustRightInd w:val="0"/>
+        <w:spacing w:line="276" w:lineRule="auto"/>
+        <w:ind w:left="708"/>
+        <w:jc w:val="both"/>
+        <w:rPr>
+          <w:rFonts w:ascii="Arial" w:hAnsi="Arial" w:cs="Arial"/>
+          <w:b/>
+          <w:bCs/>
+          <w:noProof/>
+          <w:sz w:val="22"/>
+          <w:szCs w:val="22"/>
+        </w:rPr>
+      </w:pPr>
+    </w:p>
+    <w:p>
+      <w:pPr>
+        <w:pStyle w:val="Ttulo"/>
+        <w:numPr>
+          <w:ilvl w:val="0"/>
+          <w:numId w:val="4"/>
+        </w:numPr>
+        <w:rPr>
+          <w:noProof/>
+        </w:rPr>
+      </w:pPr>
+      <w:r>
+        <w:rPr>
+          <w:noProof/>
+        </w:rPr>
+        <w:t>Proposta de Solução de Software e Viabilidade</w:t>
       </w:r>
     </w:p>
     <w:p>
@@ -1290,22 +1598,261 @@
         <w:rPr>
           <w:rFonts w:ascii="Arial" w:hAnsi="Arial" w:cs="Arial"/>
           <w:noProof/>
-          <w:color w:val="000000"/>
-          <w:sz w:val="22"/>
-          <w:szCs w:val="22"/>
-          <w:shd w:val="clear" w:color="auto" w:fill="FFFFFF"/>
-        </w:rPr>
-      </w:pPr>
-      <w:r>
-        <w:rPr>
-          <w:rFonts w:ascii="Arial" w:hAnsi="Arial" w:cs="Arial"/>
-          <w:noProof/>
-          <w:color w:val="000000"/>
-          <w:sz w:val="22"/>
-          <w:szCs w:val="22"/>
-          <w:shd w:val="clear" w:color="auto" w:fill="FFFFFF"/>
-        </w:rPr>
-        <w:t>Considerada, segundo avaliação do MEC (IGC 2009), a melhor Faculdade de Tecnologia do Brasil, a Instituição possui nove cursos de graduação presencial em tecnologia: Análise e Desenvolvimento de Sistemas, Eletrônica Automotiva, Fabricação Mecânica, Logística, Manufatura Avançada,Polímeros, Processos Metalúrgicos, Projetos Mecânicos e Sistemas Biomédicos. E um curso na modalidade de EAD (Ensino a Distância): Gestão Empresarial</w:t>
+          <w:sz w:val="22"/>
+          <w:szCs w:val="22"/>
+        </w:rPr>
+      </w:pPr>
+      <w:r>
+        <w:rPr>
+          <w:rFonts w:ascii="Arial" w:hAnsi="Arial" w:cs="Arial"/>
+          <w:noProof/>
+          <w:sz w:val="22"/>
+          <w:szCs w:val="22"/>
+        </w:rPr>
+        <w:t xml:space="preserve">Em face do problema </w:t>
+      </w:r>
+      <w:r>
+        <w:rPr>
+          <w:rFonts w:ascii="Arial" w:hAnsi="Arial" w:cs="Arial"/>
+          <w:noProof/>
+          <w:sz w:val="22"/>
+          <w:szCs w:val="22"/>
+        </w:rPr>
+        <w:t>apresentado</w:t>
+      </w:r>
+      <w:r>
+        <w:rPr>
+          <w:rFonts w:ascii="Arial" w:hAnsi="Arial" w:cs="Arial"/>
+          <w:noProof/>
+          <w:sz w:val="22"/>
+          <w:szCs w:val="22"/>
+        </w:rPr>
+        <w:t xml:space="preserve">, a proposta deste projeto é criar uma aplicação web, que possa facilitar aos alunos do curso de ADS, na </w:t>
+      </w:r>
+      <w:r>
+        <w:rPr>
+          <w:rFonts w:ascii="Arial" w:hAnsi="Arial" w:cs="Arial"/>
+          <w:noProof/>
+          <w:sz w:val="22"/>
+          <w:szCs w:val="22"/>
+        </w:rPr>
+        <w:t xml:space="preserve">obtenção de materiais e informações </w:t>
+      </w:r>
+      <w:r>
+        <w:rPr>
+          <w:rFonts w:ascii="Arial" w:hAnsi="Arial" w:cs="Arial"/>
+          <w:noProof/>
+          <w:sz w:val="22"/>
+          <w:szCs w:val="22"/>
+        </w:rPr>
+        <w:t>como auxílio no estudo das</w:t>
+      </w:r>
+      <w:r>
+        <w:rPr>
+          <w:rFonts w:ascii="Arial" w:hAnsi="Arial" w:cs="Arial"/>
+          <w:noProof/>
+          <w:sz w:val="22"/>
+          <w:szCs w:val="22"/>
+        </w:rPr>
+        <w:t xml:space="preserve"> disciplinas do curso</w:t>
+      </w:r>
+      <w:r>
+        <w:rPr>
+          <w:rFonts w:ascii="Arial" w:hAnsi="Arial" w:cs="Arial"/>
+          <w:noProof/>
+          <w:sz w:val="22"/>
+          <w:szCs w:val="22"/>
+        </w:rPr>
+        <w:t>. A</w:t>
+      </w:r>
+      <w:r>
+        <w:rPr>
+          <w:rFonts w:ascii="Arial" w:hAnsi="Arial" w:cs="Arial"/>
+          <w:noProof/>
+          <w:sz w:val="22"/>
+          <w:szCs w:val="22"/>
+        </w:rPr>
+        <w:t xml:space="preserve"> plataforma irá servir como um local onde os alunos poderão tirar suas dúvidas relacionadas as matérias, podendo interagir com os demais alunos e veterano</w:t>
+      </w:r>
+      <w:r>
+        <w:rPr>
+          <w:rFonts w:ascii="Arial" w:hAnsi="Arial" w:cs="Arial"/>
+          <w:noProof/>
+          <w:sz w:val="22"/>
+          <w:szCs w:val="22"/>
+        </w:rPr>
+        <w:t xml:space="preserve">s do seu curso. </w:t>
+      </w:r>
+      <w:r>
+        <w:rPr>
+          <w:rFonts w:ascii="Arial" w:hAnsi="Arial" w:cs="Arial"/>
+          <w:noProof/>
+          <w:sz w:val="22"/>
+          <w:szCs w:val="22"/>
+        </w:rPr>
+        <w:t>Será dividida em</w:t>
+      </w:r>
+      <w:r>
+        <w:rPr>
+          <w:rFonts w:ascii="Arial" w:hAnsi="Arial" w:cs="Arial"/>
+          <w:noProof/>
+          <w:sz w:val="22"/>
+          <w:szCs w:val="22"/>
+        </w:rPr>
+        <w:t xml:space="preserve"> categorias (disciplinas) e, </w:t>
+      </w:r>
+      <w:r>
+        <w:rPr>
+          <w:rFonts w:ascii="Arial" w:hAnsi="Arial" w:cs="Arial"/>
+          <w:noProof/>
+          <w:sz w:val="22"/>
+          <w:szCs w:val="22"/>
+        </w:rPr>
+        <w:t>a partir da</w:t>
+      </w:r>
+      <w:r>
+        <w:rPr>
+          <w:rFonts w:ascii="Arial" w:hAnsi="Arial" w:cs="Arial"/>
+          <w:noProof/>
+          <w:sz w:val="22"/>
+          <w:szCs w:val="22"/>
+        </w:rPr>
+        <w:t xml:space="preserve"> categoria desejada</w:t>
+      </w:r>
+      <w:r>
+        <w:rPr>
+          <w:rFonts w:ascii="Arial" w:hAnsi="Arial" w:cs="Arial"/>
+          <w:noProof/>
+          <w:sz w:val="22"/>
+          <w:szCs w:val="22"/>
+        </w:rPr>
+        <w:t xml:space="preserve">, o aluno poderá ter acesso à uma </w:t>
+      </w:r>
+      <w:r>
+        <w:rPr>
+          <w:rFonts w:ascii="Arial" w:hAnsi="Arial" w:cs="Arial"/>
+          <w:noProof/>
+          <w:sz w:val="22"/>
+          <w:szCs w:val="22"/>
+        </w:rPr>
+        <w:t>série</w:t>
+      </w:r>
+      <w:r>
+        <w:rPr>
+          <w:rFonts w:ascii="Arial" w:hAnsi="Arial" w:cs="Arial"/>
+          <w:noProof/>
+          <w:sz w:val="22"/>
+          <w:szCs w:val="22"/>
+        </w:rPr>
+        <w:t xml:space="preserve"> de perguntas e dúvidas que outros alunos fizeram no passado, bem como as respostas para essas dúvidas. Além de, é claro, o aluno pode</w:t>
+      </w:r>
+      <w:r>
+        <w:rPr>
+          <w:rFonts w:ascii="Arial" w:hAnsi="Arial" w:cs="Arial"/>
+          <w:noProof/>
+          <w:sz w:val="22"/>
+          <w:szCs w:val="22"/>
+        </w:rPr>
+        <w:t xml:space="preserve">r postar </w:t>
+      </w:r>
+      <w:r>
+        <w:rPr>
+          <w:rFonts w:ascii="Arial" w:hAnsi="Arial" w:cs="Arial"/>
+          <w:noProof/>
+          <w:sz w:val="22"/>
+          <w:szCs w:val="22"/>
+        </w:rPr>
+        <w:t>suas dúvidas</w:t>
+      </w:r>
+      <w:r>
+        <w:rPr>
+          <w:rFonts w:ascii="Arial" w:hAnsi="Arial" w:cs="Arial"/>
+          <w:noProof/>
+          <w:sz w:val="22"/>
+          <w:szCs w:val="22"/>
+        </w:rPr>
+        <w:t xml:space="preserve"> na plataforma, para que os demais alunos e veteranos possam estar respondendo. Além do espaço de dúvidas e respostas, os alunos </w:t>
+      </w:r>
+      <w:r>
+        <w:rPr>
+          <w:rFonts w:ascii="Arial" w:hAnsi="Arial" w:cs="Arial"/>
+          <w:noProof/>
+          <w:sz w:val="22"/>
+          <w:szCs w:val="22"/>
+        </w:rPr>
+        <w:t>poderão</w:t>
+      </w:r>
+      <w:r>
+        <w:rPr>
+          <w:rFonts w:ascii="Arial" w:hAnsi="Arial" w:cs="Arial"/>
+          <w:noProof/>
+          <w:sz w:val="22"/>
+          <w:szCs w:val="22"/>
+        </w:rPr>
+        <w:t xml:space="preserve"> compartilhar documentos</w:t>
+      </w:r>
+      <w:r>
+        <w:rPr>
+          <w:rFonts w:ascii="Arial" w:hAnsi="Arial" w:cs="Arial"/>
+          <w:noProof/>
+          <w:sz w:val="22"/>
+          <w:szCs w:val="22"/>
+        </w:rPr>
+        <w:t xml:space="preserve"> e </w:t>
+      </w:r>
+      <w:r>
+        <w:rPr>
+          <w:rFonts w:ascii="Arial" w:hAnsi="Arial" w:cs="Arial"/>
+          <w:noProof/>
+          <w:sz w:val="22"/>
+          <w:szCs w:val="22"/>
+        </w:rPr>
+        <w:t xml:space="preserve">arquivos </w:t>
+      </w:r>
+      <w:r>
+        <w:rPr>
+          <w:rFonts w:ascii="Arial" w:hAnsi="Arial" w:cs="Arial"/>
+          <w:noProof/>
+          <w:sz w:val="22"/>
+          <w:szCs w:val="22"/>
+        </w:rPr>
+        <w:t xml:space="preserve">que julguem úteis para auxiliar seus colegas </w:t>
+      </w:r>
+      <w:r>
+        <w:rPr>
+          <w:rFonts w:ascii="Arial" w:hAnsi="Arial" w:cs="Arial"/>
+          <w:noProof/>
+          <w:sz w:val="22"/>
+          <w:szCs w:val="22"/>
+        </w:rPr>
+        <w:t>nas</w:t>
+      </w:r>
+      <w:r>
+        <w:rPr>
+          <w:rFonts w:ascii="Arial" w:hAnsi="Arial" w:cs="Arial"/>
+          <w:noProof/>
+          <w:sz w:val="22"/>
+          <w:szCs w:val="22"/>
+        </w:rPr>
+        <w:t xml:space="preserve"> disciplina</w:t>
+      </w:r>
+      <w:r>
+        <w:rPr>
+          <w:rFonts w:ascii="Arial" w:hAnsi="Arial" w:cs="Arial"/>
+          <w:noProof/>
+          <w:sz w:val="22"/>
+          <w:szCs w:val="22"/>
+        </w:rPr>
+        <w:t>s</w:t>
+      </w:r>
+      <w:r>
+        <w:rPr>
+          <w:rFonts w:ascii="Arial" w:hAnsi="Arial" w:cs="Arial"/>
+          <w:noProof/>
+          <w:sz w:val="22"/>
+          <w:szCs w:val="22"/>
+        </w:rPr>
+        <w:t>.</w:t>
       </w:r>
     </w:p>
     <w:p>
@@ -1330,236 +1877,25 @@
           <w:sz w:val="22"/>
           <w:szCs w:val="22"/>
         </w:rPr>
-        <w:lastRenderedPageBreak/>
-        <w:t>Atualmente a complexidade e nível de qualidade na gr</w:t>
-      </w:r>
-      <w:r>
-        <w:rPr>
-          <w:rFonts w:ascii="Arial" w:hAnsi="Arial" w:cs="Arial"/>
-          <w:noProof/>
-          <w:sz w:val="22"/>
-          <w:szCs w:val="22"/>
-        </w:rPr>
-        <w:t>ade curricular da FATEC pode se</w:t>
-      </w:r>
-      <w:r>
-        <w:rPr>
-          <w:rFonts w:ascii="Arial" w:hAnsi="Arial" w:cs="Arial"/>
-          <w:noProof/>
-          <w:sz w:val="22"/>
-          <w:szCs w:val="22"/>
-        </w:rPr>
-        <w:t xml:space="preserve"> tornar um desafio para os alunos que nela estão matriculados, </w:t>
-      </w:r>
-      <w:r>
-        <w:rPr>
-          <w:rFonts w:ascii="Arial" w:hAnsi="Arial" w:cs="Arial"/>
-          <w:noProof/>
-          <w:sz w:val="22"/>
-          <w:szCs w:val="22"/>
-        </w:rPr>
-        <w:t xml:space="preserve">considerando principalmente os alunos do curso de Análise e Desenvolvimento de Sistemas, observa-se </w:t>
-      </w:r>
-      <w:r>
-        <w:rPr>
-          <w:rFonts w:ascii="Arial" w:hAnsi="Arial" w:cs="Arial"/>
-          <w:noProof/>
-          <w:sz w:val="22"/>
-          <w:szCs w:val="22"/>
-        </w:rPr>
-        <w:t>com frequência</w:t>
-      </w:r>
-      <w:r>
-        <w:rPr>
-          <w:rFonts w:ascii="Arial" w:hAnsi="Arial" w:cs="Arial"/>
-          <w:noProof/>
-          <w:sz w:val="22"/>
-          <w:szCs w:val="22"/>
-        </w:rPr>
-        <w:t xml:space="preserve"> reprovação,</w:t>
-      </w:r>
-      <w:r>
-        <w:rPr>
-          <w:rFonts w:ascii="Arial" w:hAnsi="Arial" w:cs="Arial"/>
-          <w:noProof/>
-          <w:sz w:val="22"/>
-          <w:szCs w:val="22"/>
-        </w:rPr>
-        <w:t xml:space="preserve"> desistências e trancamentos. </w:t>
-      </w:r>
-      <w:r>
-        <w:rPr>
-          <w:rFonts w:ascii="Arial" w:hAnsi="Arial" w:cs="Arial"/>
-          <w:noProof/>
-          <w:sz w:val="22"/>
-          <w:szCs w:val="22"/>
-        </w:rPr>
-        <w:t>P</w:t>
-      </w:r>
-      <w:r>
-        <w:rPr>
-          <w:rFonts w:ascii="Arial" w:hAnsi="Arial" w:cs="Arial"/>
-          <w:noProof/>
-          <w:sz w:val="22"/>
-          <w:szCs w:val="22"/>
-        </w:rPr>
-        <w:t xml:space="preserve">ara muitos alunos </w:t>
-      </w:r>
-      <w:r>
-        <w:rPr>
-          <w:rFonts w:ascii="Arial" w:hAnsi="Arial" w:cs="Arial"/>
-          <w:noProof/>
-          <w:sz w:val="22"/>
-          <w:szCs w:val="22"/>
-        </w:rPr>
-        <w:t xml:space="preserve"> (incluindo o grupo </w:t>
-      </w:r>
-      <w:r>
-        <w:rPr>
-          <w:rFonts w:ascii="Arial" w:hAnsi="Arial" w:cs="Arial"/>
-          <w:noProof/>
-          <w:sz w:val="22"/>
-          <w:szCs w:val="22"/>
-        </w:rPr>
-        <w:t xml:space="preserve">deste projeto), </w:t>
-      </w:r>
-      <w:r>
-        <w:rPr>
-          <w:rFonts w:ascii="Arial" w:hAnsi="Arial" w:cs="Arial"/>
-          <w:noProof/>
-          <w:sz w:val="22"/>
-          <w:szCs w:val="22"/>
-        </w:rPr>
-        <w:t xml:space="preserve"> a </w:t>
-      </w:r>
-      <w:r>
-        <w:rPr>
-          <w:rFonts w:ascii="Arial" w:hAnsi="Arial" w:cs="Arial"/>
-          <w:noProof/>
-          <w:sz w:val="22"/>
-          <w:szCs w:val="22"/>
-        </w:rPr>
-        <w:t xml:space="preserve"> troca de informações e auxilio </w:t>
-      </w:r>
-      <w:r>
-        <w:rPr>
-          <w:rFonts w:ascii="Arial" w:hAnsi="Arial" w:cs="Arial"/>
-          <w:noProof/>
-          <w:sz w:val="22"/>
-          <w:szCs w:val="22"/>
-        </w:rPr>
-        <w:t xml:space="preserve">dos veteranos e alunos do próprio semestre é fundamental para que </w:t>
-      </w:r>
-      <w:r>
-        <w:rPr>
-          <w:rFonts w:ascii="Arial" w:hAnsi="Arial" w:cs="Arial"/>
-          <w:noProof/>
-          <w:sz w:val="22"/>
-          <w:szCs w:val="22"/>
-        </w:rPr>
-        <w:t xml:space="preserve">se </w:t>
-      </w:r>
-      <w:r>
-        <w:rPr>
-          <w:rFonts w:ascii="Arial" w:hAnsi="Arial" w:cs="Arial"/>
-          <w:noProof/>
-          <w:sz w:val="22"/>
-          <w:szCs w:val="22"/>
-        </w:rPr>
-        <w:t xml:space="preserve">consigam </w:t>
-      </w:r>
-      <w:r>
-        <w:rPr>
-          <w:rFonts w:ascii="Arial" w:hAnsi="Arial" w:cs="Arial"/>
-          <w:noProof/>
-          <w:sz w:val="22"/>
-          <w:szCs w:val="22"/>
-        </w:rPr>
-        <w:t>avançarem e concluírem o curso.</w:t>
-      </w:r>
-      <w:r>
-        <w:tab/>
-      </w:r>
-      <w:r>
-        <w:rPr>
-          <w:rFonts w:ascii="Arial" w:hAnsi="Arial" w:cs="Arial"/>
-          <w:noProof/>
-          <w:sz w:val="22"/>
-          <w:szCs w:val="22"/>
-        </w:rPr>
-        <w:t xml:space="preserve">A procura por estudos e informações especificas </w:t>
-      </w:r>
-      <w:r>
-        <w:rPr>
-          <w:rFonts w:ascii="Arial" w:hAnsi="Arial" w:cs="Arial"/>
-          <w:noProof/>
-          <w:sz w:val="22"/>
-          <w:szCs w:val="22"/>
-        </w:rPr>
-        <w:t xml:space="preserve">sobre as disciplinas </w:t>
-      </w:r>
-      <w:r>
-        <w:rPr>
-          <w:rFonts w:ascii="Arial" w:hAnsi="Arial" w:cs="Arial"/>
-          <w:noProof/>
-          <w:sz w:val="22"/>
-          <w:szCs w:val="22"/>
-        </w:rPr>
-        <w:t>podem ser encontradas na internet, mas por qu</w:t>
-      </w:r>
-      <w:r>
-        <w:rPr>
-          <w:rFonts w:ascii="Arial" w:hAnsi="Arial" w:cs="Arial"/>
-          <w:noProof/>
-          <w:sz w:val="22"/>
-          <w:szCs w:val="22"/>
-        </w:rPr>
-        <w:t>e</w:t>
-      </w:r>
-      <w:r>
-        <w:rPr>
-          <w:rFonts w:ascii="Arial" w:hAnsi="Arial" w:cs="Arial"/>
-          <w:noProof/>
-          <w:sz w:val="22"/>
-          <w:szCs w:val="22"/>
-        </w:rPr>
-        <w:t xml:space="preserve"> não filtrar e </w:t>
-      </w:r>
-      <w:r>
-        <w:rPr>
-          <w:rFonts w:ascii="Arial" w:hAnsi="Arial" w:cs="Arial"/>
-          <w:noProof/>
-          <w:sz w:val="22"/>
-          <w:szCs w:val="22"/>
-        </w:rPr>
-        <w:t>reuni-las</w:t>
-      </w:r>
-      <w:r>
-        <w:rPr>
-          <w:rFonts w:ascii="Arial" w:hAnsi="Arial" w:cs="Arial"/>
-          <w:noProof/>
-          <w:sz w:val="22"/>
-          <w:szCs w:val="22"/>
-        </w:rPr>
-        <w:t xml:space="preserve"> em um único local?</w:t>
-      </w:r>
-      <w:r>
-        <w:rPr>
-          <w:rFonts w:ascii="Arial" w:hAnsi="Arial" w:cs="Arial"/>
-          <w:noProof/>
-          <w:sz w:val="22"/>
-          <w:szCs w:val="22"/>
-        </w:rPr>
-        <w:t xml:space="preserve">, </w:t>
-      </w:r>
-      <w:r>
-        <w:rPr>
-          <w:rFonts w:ascii="Arial" w:hAnsi="Arial" w:cs="Arial"/>
-          <w:noProof/>
-          <w:sz w:val="22"/>
-          <w:szCs w:val="22"/>
-        </w:rPr>
-        <w:t>Tornando assim mais fácil e menos frustrante a busca por ajuda.</w:t>
+        <w:t xml:space="preserve"> A meta da plataforma é de elevar o nível de capacitação e democratizar o acesso às informações aos alunos de ADS, e com isso, reduzir o índice de reprovação e desistência do curso</w:t>
+      </w:r>
+      <w:r>
+        <w:rPr>
+          <w:rFonts w:ascii="Arial" w:hAnsi="Arial" w:cs="Arial"/>
+          <w:noProof/>
+          <w:sz w:val="22"/>
+          <w:szCs w:val="22"/>
+        </w:rPr>
+        <w:t>, que se mantem relativamente alto</w:t>
+      </w:r>
+      <w:r>
+        <w:rPr>
+          <w:rFonts w:ascii="Arial" w:hAnsi="Arial" w:cs="Arial"/>
+          <w:noProof/>
+          <w:sz w:val="22"/>
+          <w:szCs w:val="22"/>
+        </w:rPr>
+        <w:t>.</w:t>
       </w:r>
     </w:p>
     <w:p>
@@ -1568,7 +1904,6 @@
         <w:autoSpaceDN w:val="0"/>
         <w:adjustRightInd w:val="0"/>
         <w:spacing w:line="276" w:lineRule="auto"/>
-        <w:ind w:left="708"/>
         <w:jc w:val="both"/>
         <w:rPr>
           <w:rFonts w:ascii="Arial" w:hAnsi="Arial" w:cs="Arial"/>
@@ -1577,6 +1912,579 @@
           <w:noProof/>
           <w:sz w:val="22"/>
           <w:szCs w:val="22"/>
+        </w:rPr>
+      </w:pPr>
+    </w:p>
+    <w:p>
+      <w:pPr>
+        <w:pStyle w:val="Ttulo"/>
+        <w:numPr>
+          <w:ilvl w:val="0"/>
+          <w:numId w:val="4"/>
+        </w:numPr>
+        <w:rPr>
+          <w:noProof/>
+        </w:rPr>
+      </w:pPr>
+      <w:r>
+        <w:rPr>
+          <w:noProof/>
+        </w:rPr>
+        <w:t>Visão Geral dos Pré-Requisitos</w:t>
+      </w:r>
+    </w:p>
+    <w:p>
+      <w:pPr>
+        <w:autoSpaceDE w:val="0"/>
+        <w:autoSpaceDN w:val="0"/>
+        <w:adjustRightInd w:val="0"/>
+        <w:spacing w:line="276" w:lineRule="auto"/>
+        <w:ind w:firstLine="360"/>
+        <w:jc w:val="both"/>
+        <w:rPr>
+          <w:rFonts w:ascii="Arial" w:hAnsi="Arial" w:cs="Arial"/>
+          <w:noProof/>
+          <w:sz w:val="22"/>
+          <w:szCs w:val="22"/>
+        </w:rPr>
+      </w:pPr>
+      <w:r>
+        <w:rPr>
+          <w:rFonts w:ascii="Arial" w:hAnsi="Arial" w:cs="Arial"/>
+          <w:noProof/>
+          <w:sz w:val="22"/>
+          <w:szCs w:val="22"/>
+        </w:rPr>
+        <w:t xml:space="preserve">O sistema terá uma interface semelhante ao do Stack Overflow, que é uma plataforma amplamente utilizada por entusiastas do setor de tecnologia e programação. </w:t>
+      </w:r>
+      <w:r>
+        <w:rPr>
+          <w:rFonts w:ascii="Arial" w:hAnsi="Arial" w:cs="Arial"/>
+          <w:noProof/>
+          <w:sz w:val="22"/>
+          <w:szCs w:val="22"/>
+        </w:rPr>
+        <w:t>O usuário da plataforma poderá acessar as dúvidas do seu interesse através de disciplinas e linguagens. Além disso, a plataforma poderá mostrar as perguntas mais acessadas pelos usuários, ou seja, as perguntas que estão em alta.</w:t>
+      </w:r>
+      <w:r>
+        <w:rPr>
+          <w:rFonts w:ascii="Arial" w:hAnsi="Arial" w:cs="Arial"/>
+          <w:noProof/>
+          <w:sz w:val="22"/>
+          <w:szCs w:val="22"/>
+        </w:rPr>
+        <w:t xml:space="preserve"> O Stack Overflow é uma plataforma gratuita de perguntas e respostas para programadores, estudantes e interessados em tecnologia e desenvolvimento. Nele, qualquer usuário pode publicar uma dúvida para ser respondida pelos outros membros do site. As melhores respostas são votadas pela comunidade e exibidas com destaque na página da questão.</w:t>
+      </w:r>
+    </w:p>
+    <w:p>
+      <w:pPr>
+        <w:autoSpaceDE w:val="0"/>
+        <w:autoSpaceDN w:val="0"/>
+        <w:adjustRightInd w:val="0"/>
+        <w:spacing w:line="276" w:lineRule="auto"/>
+        <w:ind w:firstLine="360"/>
+        <w:jc w:val="both"/>
+        <w:rPr>
+          <w:rFonts w:ascii="Arial" w:hAnsi="Arial" w:cs="Arial"/>
+          <w:noProof/>
+          <w:sz w:val="22"/>
+          <w:szCs w:val="22"/>
+        </w:rPr>
+      </w:pPr>
+    </w:p>
+    <w:p>
+      <w:pPr>
+        <w:pStyle w:val="Ttulo"/>
+        <w:jc w:val="both"/>
+        <w:rPr>
+          <w:rFonts w:eastAsia="Arial" w:cs="Arial"/>
+          <w:b w:val="0"/>
+          <w:bCs/>
+          <w:noProof/>
+          <w:sz w:val="22"/>
+          <w:szCs w:val="22"/>
+        </w:rPr>
+      </w:pPr>
+      <w:r>
+        <w:rPr>
+          <w:rFonts w:eastAsia="Arial" w:cs="Arial"/>
+          <w:noProof/>
+          <w:sz w:val="22"/>
+          <w:szCs w:val="22"/>
+        </w:rPr>
+        <w:t>Principais requisitos</w:t>
+      </w:r>
+    </w:p>
+    <w:p>
+      <w:pPr>
+        <w:autoSpaceDE w:val="0"/>
+        <w:autoSpaceDN w:val="0"/>
+        <w:adjustRightInd w:val="0"/>
+        <w:spacing w:line="276" w:lineRule="auto"/>
+        <w:ind w:firstLine="360"/>
+        <w:jc w:val="both"/>
+        <w:rPr>
+          <w:rFonts w:ascii="Arial" w:hAnsi="Arial" w:cs="Arial"/>
+          <w:noProof/>
+          <w:sz w:val="22"/>
+          <w:szCs w:val="22"/>
+          <w:highlight w:val="yellow"/>
+        </w:rPr>
+      </w:pPr>
+    </w:p>
+    <w:p>
+      <w:pPr>
+        <w:spacing w:line="276" w:lineRule="auto"/>
+        <w:jc w:val="both"/>
+        <w:rPr>
+          <w:rFonts w:ascii="Arial" w:eastAsia="Arial" w:hAnsi="Arial" w:cs="Arial"/>
+          <w:noProof/>
+          <w:sz w:val="22"/>
+          <w:szCs w:val="22"/>
+        </w:rPr>
+      </w:pPr>
+      <w:r>
+        <w:rPr>
+          <w:rFonts w:ascii="Arial" w:eastAsia="Arial" w:hAnsi="Arial" w:cs="Arial"/>
+          <w:noProof/>
+          <w:sz w:val="22"/>
+          <w:szCs w:val="22"/>
+        </w:rPr>
+        <w:t>Levantamento de requisitos:</w:t>
+      </w:r>
+    </w:p>
+    <w:p>
+      <w:pPr>
+        <w:pStyle w:val="PargrafodaLista"/>
+        <w:numPr>
+          <w:ilvl w:val="0"/>
+          <w:numId w:val="1"/>
+        </w:numPr>
+        <w:spacing w:line="276" w:lineRule="auto"/>
+        <w:jc w:val="both"/>
+        <w:rPr>
+          <w:rFonts w:ascii="Arial" w:eastAsia="Arial" w:hAnsi="Arial" w:cs="Arial"/>
+          <w:noProof/>
+          <w:sz w:val="22"/>
+          <w:szCs w:val="22"/>
+        </w:rPr>
+      </w:pPr>
+      <w:r>
+        <w:rPr>
+          <w:rFonts w:ascii="Arial" w:eastAsia="Arial" w:hAnsi="Arial" w:cs="Arial"/>
+          <w:noProof/>
+          <w:sz w:val="22"/>
+          <w:szCs w:val="22"/>
+        </w:rPr>
+        <w:t>Para auxiliar na fase de levantamento dos requisitos será elaborado um formulário para que possíveis usuários possam responder.</w:t>
+      </w:r>
+    </w:p>
+    <w:p>
+      <w:pPr>
+        <w:pStyle w:val="PargrafodaLista"/>
+        <w:numPr>
+          <w:ilvl w:val="0"/>
+          <w:numId w:val="9"/>
+        </w:numPr>
+        <w:autoSpaceDE w:val="0"/>
+        <w:autoSpaceDN w:val="0"/>
+        <w:adjustRightInd w:val="0"/>
+        <w:spacing w:line="276" w:lineRule="auto"/>
+        <w:jc w:val="both"/>
+        <w:rPr>
+          <w:rFonts w:ascii="Arial" w:hAnsi="Arial" w:cs="Arial"/>
+          <w:noProof/>
+          <w:sz w:val="22"/>
+          <w:szCs w:val="22"/>
+        </w:rPr>
+      </w:pPr>
+      <w:r>
+        <w:rPr>
+          <w:rFonts w:ascii="Arial" w:hAnsi="Arial" w:cs="Arial"/>
+          <w:noProof/>
+          <w:sz w:val="22"/>
+          <w:szCs w:val="22"/>
+        </w:rPr>
+        <w:t>A aplicação deve estar disponível 24/7.</w:t>
+      </w:r>
+    </w:p>
+    <w:p>
+      <w:pPr>
+        <w:pStyle w:val="PargrafodaLista"/>
+        <w:numPr>
+          <w:ilvl w:val="0"/>
+          <w:numId w:val="9"/>
+        </w:numPr>
+        <w:autoSpaceDE w:val="0"/>
+        <w:autoSpaceDN w:val="0"/>
+        <w:adjustRightInd w:val="0"/>
+        <w:spacing w:line="276" w:lineRule="auto"/>
+        <w:jc w:val="both"/>
+        <w:rPr>
+          <w:rFonts w:ascii="Arial" w:hAnsi="Arial" w:cs="Arial"/>
+          <w:noProof/>
+          <w:sz w:val="22"/>
+          <w:szCs w:val="22"/>
+        </w:rPr>
+      </w:pPr>
+      <w:r>
+        <w:rPr>
+          <w:rFonts w:ascii="Arial" w:hAnsi="Arial" w:cs="Arial"/>
+          <w:noProof/>
+          <w:sz w:val="22"/>
+          <w:szCs w:val="22"/>
+        </w:rPr>
+        <w:t>A aplicação deve suportar um grande número de acessos simultâneos.</w:t>
+      </w:r>
+    </w:p>
+    <w:p>
+      <w:pPr>
+        <w:pStyle w:val="PargrafodaLista"/>
+        <w:numPr>
+          <w:ilvl w:val="0"/>
+          <w:numId w:val="9"/>
+        </w:numPr>
+        <w:autoSpaceDE w:val="0"/>
+        <w:autoSpaceDN w:val="0"/>
+        <w:adjustRightInd w:val="0"/>
+        <w:spacing w:line="276" w:lineRule="auto"/>
+        <w:jc w:val="both"/>
+        <w:rPr>
+          <w:rFonts w:ascii="Arial" w:hAnsi="Arial" w:cs="Arial"/>
+          <w:noProof/>
+          <w:sz w:val="22"/>
+          <w:szCs w:val="22"/>
+        </w:rPr>
+      </w:pPr>
+      <w:r>
+        <w:rPr>
+          <w:rFonts w:ascii="Arial" w:hAnsi="Arial" w:cs="Arial"/>
+          <w:noProof/>
+          <w:sz w:val="22"/>
+          <w:szCs w:val="22"/>
+        </w:rPr>
+        <w:t>O sistema deve atender a LGPD (Lei Geral de proteção de Dados).</w:t>
+      </w:r>
+    </w:p>
+    <w:p>
+      <w:pPr>
+        <w:pStyle w:val="PargrafodaLista"/>
+        <w:numPr>
+          <w:ilvl w:val="0"/>
+          <w:numId w:val="9"/>
+        </w:numPr>
+        <w:autoSpaceDE w:val="0"/>
+        <w:autoSpaceDN w:val="0"/>
+        <w:adjustRightInd w:val="0"/>
+        <w:spacing w:line="276" w:lineRule="auto"/>
+        <w:jc w:val="both"/>
+        <w:rPr>
+          <w:rFonts w:ascii="Arial" w:hAnsi="Arial" w:cs="Arial"/>
+          <w:noProof/>
+          <w:sz w:val="22"/>
+          <w:szCs w:val="22"/>
+        </w:rPr>
+      </w:pPr>
+      <w:r>
+        <w:rPr>
+          <w:rFonts w:ascii="Arial" w:hAnsi="Arial" w:cs="Arial"/>
+          <w:noProof/>
+          <w:sz w:val="22"/>
+          <w:szCs w:val="22"/>
+        </w:rPr>
+        <w:t>A interface deve ser simples e de fácil uso.</w:t>
+      </w:r>
+    </w:p>
+    <w:p>
+      <w:pPr>
+        <w:pStyle w:val="PargrafodaLista"/>
+        <w:numPr>
+          <w:ilvl w:val="0"/>
+          <w:numId w:val="9"/>
+        </w:numPr>
+        <w:autoSpaceDE w:val="0"/>
+        <w:autoSpaceDN w:val="0"/>
+        <w:adjustRightInd w:val="0"/>
+        <w:spacing w:line="276" w:lineRule="auto"/>
+        <w:jc w:val="both"/>
+        <w:rPr>
+          <w:rFonts w:ascii="Arial" w:hAnsi="Arial" w:cs="Arial"/>
+          <w:noProof/>
+          <w:sz w:val="22"/>
+          <w:szCs w:val="22"/>
+        </w:rPr>
+      </w:pPr>
+      <w:r>
+        <w:rPr>
+          <w:rFonts w:ascii="Arial" w:hAnsi="Arial" w:cs="Arial"/>
+          <w:noProof/>
+          <w:sz w:val="22"/>
+          <w:szCs w:val="22"/>
+        </w:rPr>
+        <w:t>O app deve possuir níveis de acesso, por exemplo, administradores e usuários.</w:t>
+      </w:r>
+    </w:p>
+    <w:p>
+      <w:pPr>
+        <w:pStyle w:val="PargrafodaLista"/>
+        <w:numPr>
+          <w:ilvl w:val="0"/>
+          <w:numId w:val="9"/>
+        </w:numPr>
+        <w:autoSpaceDE w:val="0"/>
+        <w:autoSpaceDN w:val="0"/>
+        <w:adjustRightInd w:val="0"/>
+        <w:spacing w:line="276" w:lineRule="auto"/>
+        <w:jc w:val="both"/>
+        <w:rPr>
+          <w:rFonts w:ascii="Arial" w:hAnsi="Arial" w:cs="Arial"/>
+          <w:noProof/>
+          <w:sz w:val="22"/>
+          <w:szCs w:val="22"/>
+        </w:rPr>
+      </w:pPr>
+      <w:r>
+        <w:rPr>
+          <w:rFonts w:ascii="Arial" w:hAnsi="Arial" w:cs="Arial"/>
+          <w:noProof/>
+          <w:sz w:val="22"/>
+          <w:szCs w:val="22"/>
+        </w:rPr>
+        <w:t>O sistema deve ser capaz de suportar o upload de imagens, docx, planilhas, PDFs etc.</w:t>
+      </w:r>
+    </w:p>
+    <w:p>
+      <w:pPr>
+        <w:pStyle w:val="PargrafodaLista"/>
+        <w:numPr>
+          <w:ilvl w:val="0"/>
+          <w:numId w:val="2"/>
+        </w:numPr>
+        <w:autoSpaceDE w:val="0"/>
+        <w:autoSpaceDN w:val="0"/>
+        <w:adjustRightInd w:val="0"/>
+        <w:spacing w:line="276" w:lineRule="auto"/>
+        <w:jc w:val="both"/>
+        <w:rPr>
+          <w:rFonts w:ascii="Arial" w:eastAsia="Arial" w:hAnsi="Arial" w:cs="Arial"/>
+          <w:noProof/>
+          <w:sz w:val="22"/>
+          <w:szCs w:val="22"/>
+        </w:rPr>
+      </w:pPr>
+      <w:r>
+        <w:rPr>
+          <w:rFonts w:ascii="Arial" w:eastAsia="Arial" w:hAnsi="Arial" w:cs="Arial"/>
+          <w:noProof/>
+          <w:sz w:val="22"/>
+          <w:szCs w:val="22"/>
+        </w:rPr>
+        <w:t>Cadastrar e efetuar login.</w:t>
+      </w:r>
+    </w:p>
+    <w:p>
+      <w:pPr>
+        <w:pStyle w:val="PargrafodaLista"/>
+        <w:numPr>
+          <w:ilvl w:val="0"/>
+          <w:numId w:val="2"/>
+        </w:numPr>
+        <w:autoSpaceDE w:val="0"/>
+        <w:autoSpaceDN w:val="0"/>
+        <w:adjustRightInd w:val="0"/>
+        <w:spacing w:line="276" w:lineRule="auto"/>
+        <w:jc w:val="both"/>
+        <w:rPr>
+          <w:rFonts w:ascii="Arial" w:eastAsia="Arial" w:hAnsi="Arial" w:cs="Arial"/>
+          <w:noProof/>
+          <w:sz w:val="22"/>
+          <w:szCs w:val="22"/>
+        </w:rPr>
+      </w:pPr>
+      <w:r>
+        <w:rPr>
+          <w:rFonts w:ascii="Arial" w:eastAsia="Arial" w:hAnsi="Arial" w:cs="Arial"/>
+          <w:noProof/>
+          <w:sz w:val="22"/>
+          <w:szCs w:val="22"/>
+        </w:rPr>
+        <w:lastRenderedPageBreak/>
+        <w:t>Possuir listagem e organização de tópicos e categorias.</w:t>
+      </w:r>
+    </w:p>
+    <w:p>
+      <w:pPr>
+        <w:pStyle w:val="PargrafodaLista"/>
+        <w:numPr>
+          <w:ilvl w:val="0"/>
+          <w:numId w:val="2"/>
+        </w:numPr>
+        <w:autoSpaceDE w:val="0"/>
+        <w:autoSpaceDN w:val="0"/>
+        <w:adjustRightInd w:val="0"/>
+        <w:spacing w:line="276" w:lineRule="auto"/>
+        <w:jc w:val="both"/>
+        <w:rPr>
+          <w:rFonts w:ascii="Arial" w:eastAsia="Arial" w:hAnsi="Arial" w:cs="Arial"/>
+          <w:noProof/>
+          <w:sz w:val="22"/>
+          <w:szCs w:val="22"/>
+        </w:rPr>
+      </w:pPr>
+      <w:r>
+        <w:rPr>
+          <w:rFonts w:ascii="Arial" w:eastAsia="Arial" w:hAnsi="Arial" w:cs="Arial"/>
+          <w:noProof/>
+          <w:sz w:val="22"/>
+          <w:szCs w:val="22"/>
+        </w:rPr>
+        <w:t>Possibilitar criar tópicos/postagens pelos alunos.</w:t>
+      </w:r>
+    </w:p>
+    <w:p>
+      <w:pPr>
+        <w:pStyle w:val="PargrafodaLista"/>
+        <w:numPr>
+          <w:ilvl w:val="0"/>
+          <w:numId w:val="2"/>
+        </w:numPr>
+        <w:autoSpaceDE w:val="0"/>
+        <w:autoSpaceDN w:val="0"/>
+        <w:adjustRightInd w:val="0"/>
+        <w:spacing w:line="276" w:lineRule="auto"/>
+        <w:jc w:val="both"/>
+        <w:rPr>
+          <w:rFonts w:ascii="Arial" w:eastAsia="Arial" w:hAnsi="Arial" w:cs="Arial"/>
+          <w:noProof/>
+          <w:sz w:val="22"/>
+          <w:szCs w:val="22"/>
+        </w:rPr>
+      </w:pPr>
+      <w:r>
+        <w:rPr>
+          <w:rFonts w:ascii="Arial" w:eastAsia="Arial" w:hAnsi="Arial" w:cs="Arial"/>
+          <w:noProof/>
+          <w:sz w:val="22"/>
+          <w:szCs w:val="22"/>
+        </w:rPr>
+        <w:t>Possibilitar o upload de arquivos pelos alunos.</w:t>
+      </w:r>
+    </w:p>
+    <w:p>
+      <w:pPr>
+        <w:pStyle w:val="PargrafodaLista"/>
+        <w:numPr>
+          <w:ilvl w:val="0"/>
+          <w:numId w:val="2"/>
+        </w:numPr>
+        <w:autoSpaceDE w:val="0"/>
+        <w:autoSpaceDN w:val="0"/>
+        <w:adjustRightInd w:val="0"/>
+        <w:spacing w:line="276" w:lineRule="auto"/>
+        <w:jc w:val="both"/>
+        <w:rPr>
+          <w:rFonts w:ascii="Arial" w:eastAsia="Arial" w:hAnsi="Arial" w:cs="Arial"/>
+          <w:noProof/>
+          <w:sz w:val="22"/>
+          <w:szCs w:val="22"/>
+        </w:rPr>
+      </w:pPr>
+      <w:r>
+        <w:rPr>
+          <w:rFonts w:ascii="Arial" w:eastAsia="Arial" w:hAnsi="Arial" w:cs="Arial"/>
+          <w:noProof/>
+          <w:sz w:val="22"/>
+          <w:szCs w:val="22"/>
+        </w:rPr>
+        <w:t>Aplicação deve rodar em nuvem.</w:t>
+      </w:r>
+    </w:p>
+    <w:p>
+      <w:pPr>
+        <w:pStyle w:val="PargrafodaLista"/>
+        <w:numPr>
+          <w:ilvl w:val="0"/>
+          <w:numId w:val="2"/>
+        </w:numPr>
+        <w:autoSpaceDE w:val="0"/>
+        <w:autoSpaceDN w:val="0"/>
+        <w:adjustRightInd w:val="0"/>
+        <w:spacing w:line="276" w:lineRule="auto"/>
+        <w:jc w:val="both"/>
+        <w:rPr>
+          <w:rFonts w:ascii="Arial" w:hAnsi="Arial" w:cs="Arial"/>
+          <w:noProof/>
+          <w:sz w:val="22"/>
+          <w:szCs w:val="22"/>
+        </w:rPr>
+      </w:pPr>
+      <w:r>
+        <w:rPr>
+          <w:rFonts w:ascii="Arial" w:hAnsi="Arial" w:cs="Arial"/>
+          <w:noProof/>
+          <w:sz w:val="22"/>
+          <w:szCs w:val="22"/>
+        </w:rPr>
+        <w:t>Permitir que os alunos busquem informações dentro das categorias, de assuntos que já foram discutidos anteriormente.</w:t>
+      </w:r>
+    </w:p>
+    <w:p>
+      <w:pPr>
+        <w:pStyle w:val="PargrafodaLista"/>
+        <w:numPr>
+          <w:ilvl w:val="0"/>
+          <w:numId w:val="2"/>
+        </w:numPr>
+        <w:autoSpaceDE w:val="0"/>
+        <w:autoSpaceDN w:val="0"/>
+        <w:adjustRightInd w:val="0"/>
+        <w:spacing w:line="276" w:lineRule="auto"/>
+        <w:jc w:val="both"/>
+        <w:rPr>
+          <w:rFonts w:ascii="Arial" w:hAnsi="Arial" w:cs="Arial"/>
+          <w:noProof/>
+          <w:sz w:val="22"/>
+          <w:szCs w:val="22"/>
+        </w:rPr>
+      </w:pPr>
+      <w:r>
+        <w:rPr>
+          <w:rFonts w:ascii="Arial" w:hAnsi="Arial" w:cs="Arial"/>
+          <w:noProof/>
+          <w:sz w:val="22"/>
+          <w:szCs w:val="22"/>
+        </w:rPr>
+        <w:t>Permitir que alunos avaliem as discussões.</w:t>
+      </w:r>
+    </w:p>
+    <w:p>
+      <w:pPr>
+        <w:autoSpaceDE w:val="0"/>
+        <w:autoSpaceDN w:val="0"/>
+        <w:adjustRightInd w:val="0"/>
+        <w:spacing w:line="276" w:lineRule="auto"/>
+        <w:jc w:val="both"/>
+        <w:rPr>
+          <w:rFonts w:ascii="Arial" w:eastAsia="Arial" w:hAnsi="Arial" w:cs="Arial"/>
+          <w:noProof/>
+          <w:sz w:val="22"/>
+          <w:szCs w:val="22"/>
+        </w:rPr>
+      </w:pPr>
+    </w:p>
+    <w:p>
+      <w:pPr>
+        <w:autoSpaceDE w:val="0"/>
+        <w:autoSpaceDN w:val="0"/>
+        <w:adjustRightInd w:val="0"/>
+        <w:spacing w:line="276" w:lineRule="auto"/>
+        <w:jc w:val="both"/>
+        <w:rPr>
+          <w:rFonts w:ascii="Arial" w:hAnsi="Arial" w:cs="Arial"/>
+          <w:noProof/>
+          <w:sz w:val="22"/>
+          <w:szCs w:val="22"/>
+          <w:highlight w:val="yellow"/>
         </w:rPr>
       </w:pPr>
     </w:p>
@@ -1610,318 +2518,7 @@
           <w:sz w:val="28"/>
           <w:szCs w:val="28"/>
         </w:rPr>
-        <w:t>Proposta de Solução de Software e Viabilidade</w:t>
-      </w:r>
-    </w:p>
-    <w:p>
-      <w:pPr>
-        <w:autoSpaceDE w:val="0"/>
-        <w:autoSpaceDN w:val="0"/>
-        <w:adjustRightInd w:val="0"/>
-        <w:spacing w:line="276" w:lineRule="auto"/>
-        <w:ind w:firstLine="360"/>
-        <w:jc w:val="both"/>
-        <w:rPr>
-          <w:rFonts w:ascii="Arial" w:hAnsi="Arial" w:cs="Arial"/>
-          <w:noProof/>
-          <w:sz w:val="22"/>
-          <w:szCs w:val="22"/>
-        </w:rPr>
-      </w:pPr>
-      <w:r>
-        <w:rPr>
-          <w:rFonts w:ascii="Arial" w:hAnsi="Arial" w:cs="Arial"/>
-          <w:noProof/>
-          <w:sz w:val="22"/>
-          <w:szCs w:val="22"/>
-        </w:rPr>
-        <w:t xml:space="preserve">Em face do problema </w:t>
-      </w:r>
-      <w:r>
-        <w:rPr>
-          <w:rFonts w:ascii="Arial" w:hAnsi="Arial" w:cs="Arial"/>
-          <w:noProof/>
-          <w:sz w:val="22"/>
-          <w:szCs w:val="22"/>
-        </w:rPr>
-        <w:t>apresentado</w:t>
-      </w:r>
-      <w:r>
-        <w:rPr>
-          <w:rFonts w:ascii="Arial" w:hAnsi="Arial" w:cs="Arial"/>
-          <w:noProof/>
-          <w:sz w:val="22"/>
-          <w:szCs w:val="22"/>
-        </w:rPr>
-        <w:t xml:space="preserve">, a proposta deste projeto é criar uma aplicação web, que possa facilitar aos alunos do curso de ADS, na </w:t>
-      </w:r>
-      <w:r>
-        <w:rPr>
-          <w:rFonts w:ascii="Arial" w:hAnsi="Arial" w:cs="Arial"/>
-          <w:noProof/>
-          <w:sz w:val="22"/>
-          <w:szCs w:val="22"/>
-        </w:rPr>
-        <w:t xml:space="preserve">obtenção de materiais e informações </w:t>
-      </w:r>
-      <w:r>
-        <w:rPr>
-          <w:rFonts w:ascii="Arial" w:hAnsi="Arial" w:cs="Arial"/>
-          <w:noProof/>
-          <w:sz w:val="22"/>
-          <w:szCs w:val="22"/>
-        </w:rPr>
-        <w:t>como auxílio no estudo das</w:t>
-      </w:r>
-      <w:r>
-        <w:rPr>
-          <w:rFonts w:ascii="Arial" w:hAnsi="Arial" w:cs="Arial"/>
-          <w:noProof/>
-          <w:sz w:val="22"/>
-          <w:szCs w:val="22"/>
-        </w:rPr>
-        <w:t xml:space="preserve"> disciplinas do curso</w:t>
-      </w:r>
-      <w:r>
-        <w:rPr>
-          <w:rFonts w:ascii="Arial" w:hAnsi="Arial" w:cs="Arial"/>
-          <w:noProof/>
-          <w:sz w:val="22"/>
-          <w:szCs w:val="22"/>
-        </w:rPr>
-        <w:t>. A</w:t>
-      </w:r>
-      <w:r>
-        <w:rPr>
-          <w:rFonts w:ascii="Arial" w:hAnsi="Arial" w:cs="Arial"/>
-          <w:noProof/>
-          <w:sz w:val="22"/>
-          <w:szCs w:val="22"/>
-        </w:rPr>
-        <w:t xml:space="preserve"> plataforma irá servir como um local onde os alunos poderão tirar suas dúvidas relacionadas as matérias, podendo interagir com os demais alunos e veterano</w:t>
-      </w:r>
-      <w:r>
-        <w:rPr>
-          <w:rFonts w:ascii="Arial" w:hAnsi="Arial" w:cs="Arial"/>
-          <w:noProof/>
-          <w:sz w:val="22"/>
-          <w:szCs w:val="22"/>
-        </w:rPr>
-        <w:t xml:space="preserve">s do seu curso. </w:t>
-      </w:r>
-      <w:r>
-        <w:rPr>
-          <w:rFonts w:ascii="Arial" w:hAnsi="Arial" w:cs="Arial"/>
-          <w:noProof/>
-          <w:sz w:val="22"/>
-          <w:szCs w:val="22"/>
-        </w:rPr>
-        <w:t>Será dividida em</w:t>
-      </w:r>
-      <w:r>
-        <w:rPr>
-          <w:rFonts w:ascii="Arial" w:hAnsi="Arial" w:cs="Arial"/>
-          <w:noProof/>
-          <w:sz w:val="22"/>
-          <w:szCs w:val="22"/>
-        </w:rPr>
-        <w:t xml:space="preserve"> categorias (disciplinas) e, </w:t>
-      </w:r>
-      <w:r>
-        <w:rPr>
-          <w:rFonts w:ascii="Arial" w:hAnsi="Arial" w:cs="Arial"/>
-          <w:noProof/>
-          <w:sz w:val="22"/>
-          <w:szCs w:val="22"/>
-        </w:rPr>
-        <w:t>a partir da</w:t>
-      </w:r>
-      <w:r>
-        <w:rPr>
-          <w:rFonts w:ascii="Arial" w:hAnsi="Arial" w:cs="Arial"/>
-          <w:noProof/>
-          <w:sz w:val="22"/>
-          <w:szCs w:val="22"/>
-        </w:rPr>
-        <w:t xml:space="preserve"> categoria desejada</w:t>
-      </w:r>
-      <w:r>
-        <w:rPr>
-          <w:rFonts w:ascii="Arial" w:hAnsi="Arial" w:cs="Arial"/>
-          <w:noProof/>
-          <w:sz w:val="22"/>
-          <w:szCs w:val="22"/>
-        </w:rPr>
-        <w:t xml:space="preserve">, o aluno poderá ter acesso à uma </w:t>
-      </w:r>
-      <w:r>
-        <w:rPr>
-          <w:rFonts w:ascii="Arial" w:hAnsi="Arial" w:cs="Arial"/>
-          <w:noProof/>
-          <w:sz w:val="22"/>
-          <w:szCs w:val="22"/>
-        </w:rPr>
-        <w:t>série</w:t>
-      </w:r>
-      <w:r>
-        <w:rPr>
-          <w:rFonts w:ascii="Arial" w:hAnsi="Arial" w:cs="Arial"/>
-          <w:noProof/>
-          <w:sz w:val="22"/>
-          <w:szCs w:val="22"/>
-        </w:rPr>
-        <w:t xml:space="preserve"> de perguntas e dúvidas que outros alunos fizeram no passado, bem como as respostas para essas dúvidas. Além de, é claro, o aluno pode</w:t>
-      </w:r>
-      <w:r>
-        <w:rPr>
-          <w:rFonts w:ascii="Arial" w:hAnsi="Arial" w:cs="Arial"/>
-          <w:noProof/>
-          <w:sz w:val="22"/>
-          <w:szCs w:val="22"/>
-        </w:rPr>
-        <w:t xml:space="preserve">r postar </w:t>
-      </w:r>
-      <w:r>
-        <w:rPr>
-          <w:rFonts w:ascii="Arial" w:hAnsi="Arial" w:cs="Arial"/>
-          <w:noProof/>
-          <w:sz w:val="22"/>
-          <w:szCs w:val="22"/>
-        </w:rPr>
-        <w:t>suas dúvidas</w:t>
-      </w:r>
-      <w:r>
-        <w:rPr>
-          <w:rFonts w:ascii="Arial" w:hAnsi="Arial" w:cs="Arial"/>
-          <w:noProof/>
-          <w:sz w:val="22"/>
-          <w:szCs w:val="22"/>
-        </w:rPr>
-        <w:t xml:space="preserve"> na plataforma, para que os demais alunos e veteranos possam estar respondendo. Além do espaço de dúvidas e respostas, os alunos </w:t>
-      </w:r>
-      <w:r>
-        <w:rPr>
-          <w:rFonts w:ascii="Arial" w:hAnsi="Arial" w:cs="Arial"/>
-          <w:noProof/>
-          <w:sz w:val="22"/>
-          <w:szCs w:val="22"/>
-        </w:rPr>
-        <w:t>poderão</w:t>
-      </w:r>
-      <w:r>
-        <w:rPr>
-          <w:rFonts w:ascii="Arial" w:hAnsi="Arial" w:cs="Arial"/>
-          <w:noProof/>
-          <w:sz w:val="22"/>
-          <w:szCs w:val="22"/>
-        </w:rPr>
-        <w:t xml:space="preserve"> compartilhar documentos</w:t>
-      </w:r>
-      <w:r>
-        <w:rPr>
-          <w:rFonts w:ascii="Arial" w:hAnsi="Arial" w:cs="Arial"/>
-          <w:noProof/>
-          <w:sz w:val="22"/>
-          <w:szCs w:val="22"/>
-        </w:rPr>
-        <w:t xml:space="preserve"> e </w:t>
-      </w:r>
-      <w:r>
-        <w:rPr>
-          <w:rFonts w:ascii="Arial" w:hAnsi="Arial" w:cs="Arial"/>
-          <w:noProof/>
-          <w:sz w:val="22"/>
-          <w:szCs w:val="22"/>
-        </w:rPr>
-        <w:t xml:space="preserve">arquivos </w:t>
-      </w:r>
-      <w:r>
-        <w:rPr>
-          <w:rFonts w:ascii="Arial" w:hAnsi="Arial" w:cs="Arial"/>
-          <w:noProof/>
-          <w:sz w:val="22"/>
-          <w:szCs w:val="22"/>
-        </w:rPr>
-        <w:t xml:space="preserve">que julguem úteis para auxiliar seus colegas </w:t>
-      </w:r>
-      <w:r>
-        <w:rPr>
-          <w:rFonts w:ascii="Arial" w:hAnsi="Arial" w:cs="Arial"/>
-          <w:noProof/>
-          <w:sz w:val="22"/>
-          <w:szCs w:val="22"/>
-        </w:rPr>
-        <w:t>nas</w:t>
-      </w:r>
-      <w:r>
-        <w:rPr>
-          <w:rFonts w:ascii="Arial" w:hAnsi="Arial" w:cs="Arial"/>
-          <w:noProof/>
-          <w:sz w:val="22"/>
-          <w:szCs w:val="22"/>
-        </w:rPr>
-        <w:t xml:space="preserve"> disciplina</w:t>
-      </w:r>
-      <w:r>
-        <w:rPr>
-          <w:rFonts w:ascii="Arial" w:hAnsi="Arial" w:cs="Arial"/>
-          <w:noProof/>
-          <w:sz w:val="22"/>
-          <w:szCs w:val="22"/>
-        </w:rPr>
-        <w:t>s</w:t>
-      </w:r>
-      <w:r>
-        <w:rPr>
-          <w:rFonts w:ascii="Arial" w:hAnsi="Arial" w:cs="Arial"/>
-          <w:noProof/>
-          <w:sz w:val="22"/>
-          <w:szCs w:val="22"/>
-        </w:rPr>
-        <w:t>.</w:t>
-      </w:r>
-    </w:p>
-    <w:p>
-      <w:pPr>
-        <w:autoSpaceDE w:val="0"/>
-        <w:autoSpaceDN w:val="0"/>
-        <w:adjustRightInd w:val="0"/>
-        <w:spacing w:line="276" w:lineRule="auto"/>
-        <w:ind w:firstLine="360"/>
-        <w:jc w:val="both"/>
-        <w:rPr>
-          <w:rFonts w:ascii="Arial" w:hAnsi="Arial" w:cs="Arial"/>
-          <w:noProof/>
-          <w:sz w:val="22"/>
-          <w:szCs w:val="22"/>
-        </w:rPr>
-      </w:pPr>
-      <w:r>
-        <w:rPr>
-          <w:rFonts w:ascii="Arial" w:hAnsi="Arial" w:cs="Arial"/>
-          <w:noProof/>
-          <w:sz w:val="22"/>
-          <w:szCs w:val="22"/>
-        </w:rPr>
-        <w:t xml:space="preserve"> A meta da plataforma é de elevar o nível de capacitação e democratizar o acesso às informações aos alunos de ADS, e com isso, reduzir o índice de reprovação e desistência do curso</w:t>
-      </w:r>
-      <w:r>
-        <w:rPr>
-          <w:rFonts w:ascii="Arial" w:hAnsi="Arial" w:cs="Arial"/>
-          <w:noProof/>
-          <w:sz w:val="22"/>
-          <w:szCs w:val="22"/>
-        </w:rPr>
-        <w:t>, que se mantem relativamente alto</w:t>
-      </w:r>
-      <w:r>
-        <w:rPr>
-          <w:rFonts w:ascii="Arial" w:hAnsi="Arial" w:cs="Arial"/>
-          <w:noProof/>
-          <w:sz w:val="22"/>
-          <w:szCs w:val="22"/>
-        </w:rPr>
-        <w:t>.</w:t>
+        <w:t>Conceitos e Tecnologias Envolvidos</w:t>
       </w:r>
     </w:p>
     <w:p>
@@ -1933,8 +2530,117 @@
         <w:jc w:val="both"/>
         <w:rPr>
           <w:rFonts w:ascii="Arial" w:hAnsi="Arial" w:cs="Arial"/>
-          <w:b/>
-          <w:bCs/>
+          <w:noProof/>
+          <w:sz w:val="22"/>
+          <w:szCs w:val="22"/>
+        </w:rPr>
+      </w:pPr>
+      <w:r>
+        <w:rPr>
+          <w:rFonts w:ascii="Arial" w:hAnsi="Arial" w:cs="Arial"/>
+          <w:noProof/>
+          <w:sz w:val="22"/>
+          <w:szCs w:val="22"/>
+        </w:rPr>
+        <w:t xml:space="preserve">O desenvolvimento Back-end </w:t>
+      </w:r>
+      <w:r>
+        <w:rPr>
+          <w:rFonts w:ascii="Arial" w:hAnsi="Arial" w:cs="Arial"/>
+          <w:noProof/>
+          <w:sz w:val="22"/>
+          <w:szCs w:val="22"/>
+        </w:rPr>
+        <w:t>deve ocorrer com</w:t>
+      </w:r>
+      <w:r>
+        <w:rPr>
+          <w:rFonts w:ascii="Arial" w:hAnsi="Arial" w:cs="Arial"/>
+          <w:noProof/>
+          <w:sz w:val="22"/>
+          <w:szCs w:val="22"/>
+        </w:rPr>
+        <w:t xml:space="preserve"> Java, a ideia inicial é desenvolver o sistema com a arquitetura MVC, ou seja, Model, View e Controller, a View utilizará as linguagens de Front-end HTML, CSS, Javascript, a </w:t>
+      </w:r>
+      <w:r>
+        <w:rPr>
+          <w:rFonts w:ascii="Arial" w:hAnsi="Arial" w:cs="Arial"/>
+          <w:noProof/>
+          <w:sz w:val="22"/>
+          <w:szCs w:val="22"/>
+        </w:rPr>
+        <w:t>Model</w:t>
+      </w:r>
+      <w:r>
+        <w:rPr>
+          <w:rFonts w:ascii="Arial" w:hAnsi="Arial" w:cs="Arial"/>
+          <w:noProof/>
+          <w:sz w:val="22"/>
+          <w:szCs w:val="22"/>
+        </w:rPr>
+        <w:t xml:space="preserve"> e a Controller responsáveis pela modelagem de dados e regras de negócio respectivamente, serão desenvolvidas com Java e</w:t>
+      </w:r>
+      <w:r>
+        <w:rPr>
+          <w:rFonts w:ascii="Arial" w:hAnsi="Arial" w:cs="Arial"/>
+          <w:noProof/>
+          <w:sz w:val="22"/>
+          <w:szCs w:val="22"/>
+        </w:rPr>
+        <w:t xml:space="preserve"> o</w:t>
+      </w:r>
+      <w:r>
+        <w:rPr>
+          <w:rFonts w:ascii="Arial" w:hAnsi="Arial" w:cs="Arial"/>
+          <w:noProof/>
+          <w:sz w:val="22"/>
+          <w:szCs w:val="22"/>
+        </w:rPr>
+        <w:t xml:space="preserve"> banco de dados relaciona</w:t>
+      </w:r>
+      <w:r>
+        <w:rPr>
+          <w:rFonts w:ascii="Arial" w:hAnsi="Arial" w:cs="Arial"/>
+          <w:noProof/>
+          <w:sz w:val="22"/>
+          <w:szCs w:val="22"/>
+        </w:rPr>
+        <w:t>l</w:t>
+      </w:r>
+      <w:r>
+        <w:rPr>
+          <w:rFonts w:ascii="Arial" w:hAnsi="Arial" w:cs="Arial"/>
+          <w:noProof/>
+          <w:sz w:val="22"/>
+          <w:szCs w:val="22"/>
+        </w:rPr>
+        <w:t xml:space="preserve"> será  o Oracle.</w:t>
+      </w:r>
+    </w:p>
+    <w:p>
+      <w:pPr>
+        <w:autoSpaceDE w:val="0"/>
+        <w:autoSpaceDN w:val="0"/>
+        <w:adjustRightInd w:val="0"/>
+        <w:spacing w:line="276" w:lineRule="auto"/>
+        <w:jc w:val="both"/>
+        <w:rPr>
+          <w:rFonts w:ascii="Arial" w:hAnsi="Arial" w:cs="Arial"/>
+          <w:noProof/>
+          <w:sz w:val="22"/>
+          <w:szCs w:val="22"/>
+        </w:rPr>
+      </w:pPr>
+    </w:p>
+    <w:p>
+      <w:pPr>
+        <w:autoSpaceDE w:val="0"/>
+        <w:autoSpaceDN w:val="0"/>
+        <w:adjustRightInd w:val="0"/>
+        <w:spacing w:line="276" w:lineRule="auto"/>
+        <w:jc w:val="both"/>
+        <w:rPr>
+          <w:rFonts w:ascii="Arial" w:hAnsi="Arial" w:cs="Arial"/>
           <w:noProof/>
           <w:sz w:val="22"/>
           <w:szCs w:val="22"/>
@@ -1971,64 +2677,18 @@
           <w:sz w:val="28"/>
           <w:szCs w:val="28"/>
         </w:rPr>
-        <w:t>Visão Geral dos Pré-Requisitos</w:t>
-      </w:r>
-    </w:p>
-    <w:p>
-      <w:pPr>
-        <w:autoSpaceDE w:val="0"/>
-        <w:autoSpaceDN w:val="0"/>
-        <w:adjustRightInd w:val="0"/>
-        <w:spacing w:line="276" w:lineRule="auto"/>
-        <w:jc w:val="both"/>
-        <w:rPr>
-          <w:rFonts w:ascii="Arial" w:hAnsi="Arial" w:cs="Arial"/>
-          <w:noProof/>
-          <w:sz w:val="22"/>
-          <w:szCs w:val="22"/>
-        </w:rPr>
-      </w:pPr>
-    </w:p>
-    <w:p>
-      <w:pPr>
-        <w:autoSpaceDE w:val="0"/>
-        <w:autoSpaceDN w:val="0"/>
-        <w:adjustRightInd w:val="0"/>
-        <w:spacing w:line="276" w:lineRule="auto"/>
-        <w:ind w:firstLine="360"/>
-        <w:rPr>
-          <w:rFonts w:ascii="Arial" w:hAnsi="Arial" w:cs="Arial"/>
-          <w:noProof/>
-          <w:sz w:val="22"/>
-          <w:szCs w:val="22"/>
-        </w:rPr>
-      </w:pPr>
-      <w:r>
-        <w:rPr>
-          <w:rFonts w:ascii="Arial" w:hAnsi="Arial" w:cs="Arial"/>
-          <w:noProof/>
-          <w:sz w:val="22"/>
-          <w:szCs w:val="22"/>
-        </w:rPr>
-        <w:t xml:space="preserve">O sistema terá uma interface semelhante ao do Stack Overflow, que é uma plataforma amplamente utilizada por entusiastas do setor de tecnologia e programação. </w:t>
-      </w:r>
-      <w:r>
-        <w:rPr>
-          <w:rFonts w:ascii="Arial" w:hAnsi="Arial" w:cs="Arial"/>
-          <w:noProof/>
-          <w:sz w:val="22"/>
-          <w:szCs w:val="22"/>
-        </w:rPr>
-        <w:t>O usuário da plataforma poderá acessar as dúvidas do seu interesse através de disciplinas e linguagens. Além disso, a plataforma poderá mostrar as perguntas mais acessadas pelos usuários, ou seja, as perguntas que estão em alta.</w:t>
-      </w:r>
-      <w:r>
-        <w:rPr>
-          <w:rFonts w:ascii="Arial" w:hAnsi="Arial" w:cs="Arial"/>
-          <w:noProof/>
-          <w:sz w:val="22"/>
-          <w:szCs w:val="22"/>
-        </w:rPr>
-        <w:t xml:space="preserve"> O Stack Overflow é uma plataforma gratuita de perguntas e respostas para programadores, estudantes e interessados em tecnologia e desenvolvimento. Nele, qualquer usuário pode publicar uma dúvida para ser respondida pelos outros membros do site. As melhores respostas são votadas pela comunidade e exibidas com destaque na página da questão.</w:t>
+        <w:t>Situação atual (estado-da-arte)</w:t>
+      </w:r>
+      <w:r>
+        <w:rPr>
+          <w:rFonts w:ascii="Arial" w:hAnsi="Arial" w:cs="Arial"/>
+          <w:b/>
+          <w:bCs/>
+          <w:noProof/>
+          <w:sz w:val="28"/>
+          <w:szCs w:val="28"/>
+        </w:rPr>
+        <w:tab/>
       </w:r>
     </w:p>
     <w:p>
@@ -2046,27 +2706,50 @@
           <w:szCs w:val="22"/>
         </w:rPr>
       </w:pPr>
-    </w:p>
-    <w:p>
-      <w:pPr>
-        <w:pStyle w:val="Ttulo"/>
-        <w:rPr>
-          <w:rFonts w:ascii="Arial" w:eastAsia="Arial" w:hAnsi="Arial" w:cs="Arial"/>
-          <w:b/>
-          <w:bCs/>
-          <w:noProof/>
-          <w:sz w:val="28"/>
-          <w:szCs w:val="28"/>
-        </w:rPr>
-      </w:pPr>
-      <w:r>
-        <w:rPr>
-          <w:rFonts w:ascii="Arial" w:eastAsia="Arial" w:hAnsi="Arial" w:cs="Arial"/>
-          <w:noProof/>
-          <w:sz w:val="28"/>
-          <w:szCs w:val="28"/>
-        </w:rPr>
-        <w:t>Principais requisitos</w:t>
+      <w:r>
+        <w:rPr>
+          <w:rFonts w:ascii="Arial" w:hAnsi="Arial" w:cs="Arial"/>
+          <w:noProof/>
+          <w:sz w:val="22"/>
+          <w:szCs w:val="22"/>
+        </w:rPr>
+        <w:t xml:space="preserve">Uma plataforma </w:t>
+      </w:r>
+      <w:r>
+        <w:rPr>
+          <w:rFonts w:ascii="Arial" w:hAnsi="Arial" w:cs="Arial"/>
+          <w:noProof/>
+          <w:sz w:val="22"/>
+          <w:szCs w:val="22"/>
+        </w:rPr>
+        <w:t xml:space="preserve">que os alunos do curso de ADS utilizam para tirar dúvidas nas linguagens de programação é </w:t>
+      </w:r>
+      <w:r>
+        <w:rPr>
+          <w:rFonts w:ascii="Arial" w:hAnsi="Arial" w:cs="Arial"/>
+          <w:noProof/>
+          <w:sz w:val="22"/>
+          <w:szCs w:val="22"/>
+        </w:rPr>
+        <w:t xml:space="preserve">o Stack Overflow. </w:t>
+      </w:r>
+      <w:r>
+        <w:rPr>
+          <w:rFonts w:ascii="Arial" w:hAnsi="Arial" w:cs="Arial"/>
+          <w:noProof/>
+          <w:sz w:val="22"/>
+          <w:szCs w:val="22"/>
+        </w:rPr>
+        <w:t xml:space="preserve">O </w:t>
+      </w:r>
+      <w:r>
+        <w:rPr>
+          <w:rFonts w:ascii="Arial" w:hAnsi="Arial" w:cs="Arial"/>
+          <w:noProof/>
+          <w:sz w:val="22"/>
+          <w:szCs w:val="22"/>
+        </w:rPr>
+        <w:t>Stack Overflow é um site de perguntas e respostas para profissionais e entusiastas na área de programação de computadores. É uma plataforma bastante interessante, que reúne uma série de perguntas e respostas que podem ser acessadas pelos usuários.</w:t>
       </w:r>
     </w:p>
     <w:p>
@@ -2082,95 +2765,34 @@
           <w:noProof/>
           <w:sz w:val="22"/>
           <w:szCs w:val="22"/>
-          <w:highlight w:val="yellow"/>
-        </w:rPr>
-      </w:pPr>
-    </w:p>
-    <w:p>
-      <w:pPr>
-        <w:spacing w:line="276" w:lineRule="auto"/>
-        <w:jc w:val="both"/>
-        <w:rPr>
-          <w:rFonts w:ascii="Arial" w:eastAsia="Arial" w:hAnsi="Arial" w:cs="Arial"/>
-          <w:noProof/>
-        </w:rPr>
-      </w:pPr>
-      <w:r>
-        <w:rPr>
-          <w:rFonts w:ascii="Arial" w:eastAsia="Arial" w:hAnsi="Arial" w:cs="Arial"/>
-          <w:noProof/>
-        </w:rPr>
-        <w:t>Levantamento de requisitos:</w:t>
-      </w:r>
-    </w:p>
-    <w:p>
-      <w:pPr>
-        <w:pStyle w:val="PargrafodaLista"/>
-        <w:numPr>
-          <w:ilvl w:val="0"/>
-          <w:numId w:val="1"/>
-        </w:numPr>
-        <w:spacing w:line="276" w:lineRule="auto"/>
-        <w:jc w:val="both"/>
-        <w:rPr>
-          <w:rFonts w:ascii="Arial" w:eastAsia="Arial" w:hAnsi="Arial" w:cs="Arial"/>
-          <w:noProof/>
-        </w:rPr>
-      </w:pPr>
-      <w:r>
-        <w:rPr>
-          <w:rFonts w:ascii="Arial" w:eastAsia="Arial" w:hAnsi="Arial" w:cs="Arial"/>
-          <w:noProof/>
-        </w:rPr>
-        <w:t>Para auxiliar na fase de levantamento dos requisitos será elaborado um formulário para que possíveis usuários possam responder.</w:t>
-      </w:r>
-    </w:p>
-    <w:p>
-      <w:pPr>
-        <w:spacing w:line="276" w:lineRule="auto"/>
-        <w:ind w:firstLine="360"/>
-        <w:jc w:val="both"/>
-        <w:rPr>
-          <w:rFonts w:ascii="Arial" w:hAnsi="Arial" w:cs="Arial"/>
-          <w:noProof/>
-          <w:sz w:val="22"/>
-          <w:szCs w:val="22"/>
-          <w:highlight w:val="yellow"/>
-        </w:rPr>
-      </w:pPr>
-    </w:p>
-    <w:p>
-      <w:pPr>
-        <w:spacing w:line="276" w:lineRule="auto"/>
-        <w:jc w:val="both"/>
-        <w:rPr>
-          <w:rFonts w:ascii="Arial" w:hAnsi="Arial" w:cs="Arial"/>
-          <w:noProof/>
-          <w:sz w:val="22"/>
-          <w:szCs w:val="22"/>
-        </w:rPr>
-      </w:pPr>
-      <w:r>
-        <w:rPr>
-          <w:rFonts w:ascii="Arial" w:hAnsi="Arial" w:cs="Arial"/>
-          <w:noProof/>
-          <w:sz w:val="22"/>
-          <w:szCs w:val="22"/>
-        </w:rPr>
-        <w:t>Requisitos não funcionais:</w:t>
-      </w:r>
-    </w:p>
-    <w:p>
-      <w:pPr>
-        <w:pStyle w:val="PargrafodaLista"/>
-        <w:numPr>
-          <w:ilvl w:val="0"/>
-          <w:numId w:val="9"/>
-        </w:numPr>
+        </w:rPr>
+      </w:pPr>
+      <w:r>
+        <w:rPr>
+          <w:rFonts w:ascii="Arial" w:hAnsi="Arial" w:cs="Arial"/>
+          <w:noProof/>
+          <w:sz w:val="22"/>
+          <w:szCs w:val="22"/>
+        </w:rPr>
+        <w:t xml:space="preserve">Porém, mesmo com a existência dessa plataforma, os alunos de ADS da Fatec ainda possuem certa dificuldade para achar informações que necessitam para determinadas disciplinas. Isso acontece pelo fato de algumas dúvidas que os alunos possuem serem pontuais e muitas vezes não estarem disponíveis em plataformas como Stack Overflow. </w:t>
+      </w:r>
+      <w:r>
+        <w:rPr>
+          <w:rFonts w:ascii="Arial" w:hAnsi="Arial" w:cs="Arial"/>
+          <w:noProof/>
+          <w:sz w:val="22"/>
+          <w:szCs w:val="22"/>
+        </w:rPr>
+        <w:t>Além de que, o curso tem outras disciplinas que não são de programação.</w:t>
+      </w:r>
+    </w:p>
+    <w:p>
+      <w:pPr>
         <w:autoSpaceDE w:val="0"/>
         <w:autoSpaceDN w:val="0"/>
         <w:adjustRightInd w:val="0"/>
         <w:spacing w:line="276" w:lineRule="auto"/>
+        <w:ind w:firstLine="360"/>
         <w:jc w:val="both"/>
         <w:rPr>
           <w:rFonts w:ascii="Arial" w:hAnsi="Arial" w:cs="Arial"/>
@@ -2186,435 +2808,87 @@
           <w:sz w:val="22"/>
           <w:szCs w:val="22"/>
         </w:rPr>
-        <w:t>A aplicação deve estar disponível 24/7.</w:t>
-      </w:r>
-    </w:p>
-    <w:p>
-      <w:pPr>
-        <w:pStyle w:val="PargrafodaLista"/>
-        <w:numPr>
-          <w:ilvl w:val="0"/>
-          <w:numId w:val="9"/>
-        </w:numPr>
+        <w:t xml:space="preserve">Se </w:t>
+      </w:r>
+      <w:r>
+        <w:rPr>
+          <w:rFonts w:ascii="Arial" w:hAnsi="Arial" w:cs="Arial"/>
+          <w:noProof/>
+          <w:sz w:val="22"/>
+          <w:szCs w:val="22"/>
+        </w:rPr>
+        <w:t>houvesse</w:t>
+      </w:r>
+      <w:r>
+        <w:rPr>
+          <w:rFonts w:ascii="Arial" w:hAnsi="Arial" w:cs="Arial"/>
+          <w:noProof/>
+          <w:sz w:val="22"/>
+          <w:szCs w:val="22"/>
+        </w:rPr>
+        <w:t xml:space="preserve"> uma plataforma </w:t>
+      </w:r>
+      <w:r>
+        <w:rPr>
+          <w:rFonts w:ascii="Arial" w:hAnsi="Arial" w:cs="Arial"/>
+          <w:noProof/>
+          <w:sz w:val="22"/>
+          <w:szCs w:val="22"/>
+        </w:rPr>
+        <w:t xml:space="preserve">exclusiva para o curso de ADS, </w:t>
+      </w:r>
+      <w:r>
+        <w:rPr>
+          <w:rFonts w:ascii="Arial" w:hAnsi="Arial" w:cs="Arial"/>
+          <w:noProof/>
+          <w:sz w:val="22"/>
+          <w:szCs w:val="22"/>
+        </w:rPr>
+        <w:t xml:space="preserve">que reunisse todas as dicas e informações relacionadas às disciplinas, </w:t>
+      </w:r>
+      <w:r>
+        <w:rPr>
+          <w:rFonts w:ascii="Arial" w:hAnsi="Arial" w:cs="Arial"/>
+          <w:noProof/>
+          <w:sz w:val="22"/>
+          <w:szCs w:val="22"/>
+        </w:rPr>
+        <w:t xml:space="preserve">facilitaria o aprendizado do aluno, que além de ter acesso à informação desejada, </w:t>
+      </w:r>
+      <w:r>
+        <w:rPr>
+          <w:rFonts w:ascii="Arial" w:hAnsi="Arial" w:cs="Arial"/>
+          <w:noProof/>
+          <w:sz w:val="22"/>
+          <w:szCs w:val="22"/>
+        </w:rPr>
+        <w:t xml:space="preserve">não perderia tempo </w:t>
+      </w:r>
+      <w:r>
+        <w:rPr>
+          <w:rFonts w:ascii="Arial" w:hAnsi="Arial" w:cs="Arial"/>
+          <w:noProof/>
+          <w:sz w:val="22"/>
+          <w:szCs w:val="22"/>
+        </w:rPr>
+        <w:t>com pesquisas.</w:t>
+      </w:r>
+    </w:p>
+    <w:p>
+      <w:pPr>
         <w:autoSpaceDE w:val="0"/>
         <w:autoSpaceDN w:val="0"/>
         <w:adjustRightInd w:val="0"/>
         <w:spacing w:line="276" w:lineRule="auto"/>
+        <w:ind w:left="708"/>
         <w:jc w:val="both"/>
         <w:rPr>
           <w:rFonts w:ascii="Arial" w:hAnsi="Arial" w:cs="Arial"/>
-          <w:noProof/>
-          <w:sz w:val="22"/>
-          <w:szCs w:val="22"/>
-        </w:rPr>
-      </w:pPr>
-      <w:r>
-        <w:rPr>
-          <w:rFonts w:ascii="Arial" w:hAnsi="Arial" w:cs="Arial"/>
-          <w:noProof/>
-          <w:sz w:val="22"/>
-          <w:szCs w:val="22"/>
-        </w:rPr>
-        <w:lastRenderedPageBreak/>
-        <w:t>A aplicação deve suportar um grande número de acessos simultâneos.</w:t>
-      </w:r>
-    </w:p>
-    <w:p>
-      <w:pPr>
-        <w:pStyle w:val="PargrafodaLista"/>
-        <w:numPr>
-          <w:ilvl w:val="0"/>
-          <w:numId w:val="9"/>
-        </w:numPr>
-        <w:autoSpaceDE w:val="0"/>
-        <w:autoSpaceDN w:val="0"/>
-        <w:adjustRightInd w:val="0"/>
-        <w:spacing w:line="276" w:lineRule="auto"/>
-        <w:jc w:val="both"/>
-        <w:rPr>
-          <w:rFonts w:ascii="Arial" w:hAnsi="Arial" w:cs="Arial"/>
-          <w:noProof/>
-          <w:sz w:val="22"/>
-          <w:szCs w:val="22"/>
-        </w:rPr>
-      </w:pPr>
-      <w:r>
-        <w:rPr>
-          <w:rFonts w:ascii="Arial" w:hAnsi="Arial" w:cs="Arial"/>
-          <w:noProof/>
-          <w:sz w:val="22"/>
-          <w:szCs w:val="22"/>
-        </w:rPr>
-        <w:t>O sistema deve atender a LGPD (Lei Geral de proteção de Dados).</w:t>
-      </w:r>
-    </w:p>
-    <w:p>
-      <w:pPr>
-        <w:pStyle w:val="PargrafodaLista"/>
-        <w:numPr>
-          <w:ilvl w:val="0"/>
-          <w:numId w:val="9"/>
-        </w:numPr>
-        <w:autoSpaceDE w:val="0"/>
-        <w:autoSpaceDN w:val="0"/>
-        <w:adjustRightInd w:val="0"/>
-        <w:spacing w:line="276" w:lineRule="auto"/>
-        <w:jc w:val="both"/>
-        <w:rPr>
-          <w:rFonts w:ascii="Arial" w:hAnsi="Arial" w:cs="Arial"/>
-          <w:noProof/>
-          <w:sz w:val="22"/>
-          <w:szCs w:val="22"/>
-        </w:rPr>
-      </w:pPr>
-      <w:r>
-        <w:rPr>
-          <w:rFonts w:ascii="Arial" w:hAnsi="Arial" w:cs="Arial"/>
-          <w:noProof/>
-          <w:sz w:val="22"/>
-          <w:szCs w:val="22"/>
-        </w:rPr>
-        <w:t>A interface deve ser simples e de fácil uso.</w:t>
-      </w:r>
-    </w:p>
-    <w:p>
-      <w:pPr>
-        <w:pStyle w:val="PargrafodaLista"/>
-        <w:numPr>
-          <w:ilvl w:val="0"/>
-          <w:numId w:val="9"/>
-        </w:numPr>
-        <w:autoSpaceDE w:val="0"/>
-        <w:autoSpaceDN w:val="0"/>
-        <w:adjustRightInd w:val="0"/>
-        <w:spacing w:line="276" w:lineRule="auto"/>
-        <w:jc w:val="both"/>
-        <w:rPr>
-          <w:rFonts w:ascii="Arial" w:hAnsi="Arial" w:cs="Arial"/>
-          <w:noProof/>
-          <w:sz w:val="22"/>
-          <w:szCs w:val="22"/>
-        </w:rPr>
-      </w:pPr>
-      <w:r>
-        <w:rPr>
-          <w:rFonts w:ascii="Arial" w:hAnsi="Arial" w:cs="Arial"/>
-          <w:noProof/>
-          <w:sz w:val="22"/>
-          <w:szCs w:val="22"/>
-        </w:rPr>
-        <w:t>O app deve possuir níveis de acesso, por exemplo, administradores e usuários.</w:t>
-      </w:r>
-    </w:p>
-    <w:p>
-      <w:pPr>
-        <w:pStyle w:val="PargrafodaLista"/>
-        <w:numPr>
-          <w:ilvl w:val="0"/>
-          <w:numId w:val="9"/>
-        </w:numPr>
-        <w:autoSpaceDE w:val="0"/>
-        <w:autoSpaceDN w:val="0"/>
-        <w:adjustRightInd w:val="0"/>
-        <w:spacing w:line="276" w:lineRule="auto"/>
-        <w:jc w:val="both"/>
-        <w:rPr>
-          <w:rFonts w:ascii="Arial" w:hAnsi="Arial" w:cs="Arial"/>
-          <w:noProof/>
-          <w:sz w:val="22"/>
-          <w:szCs w:val="22"/>
-        </w:rPr>
-      </w:pPr>
-      <w:r>
-        <w:rPr>
-          <w:rFonts w:ascii="Arial" w:hAnsi="Arial" w:cs="Arial"/>
-          <w:noProof/>
-          <w:sz w:val="22"/>
-          <w:szCs w:val="22"/>
-        </w:rPr>
-        <w:t>O sistema deve ser capaz de suportar o upload de imagens, docx, planilhas, PDFs etc.</w:t>
-      </w:r>
-    </w:p>
-    <w:p>
-      <w:pPr>
-        <w:autoSpaceDE w:val="0"/>
-        <w:autoSpaceDN w:val="0"/>
-        <w:adjustRightInd w:val="0"/>
-        <w:spacing w:line="276" w:lineRule="auto"/>
-        <w:jc w:val="both"/>
-        <w:rPr>
-          <w:rFonts w:ascii="Arial" w:hAnsi="Arial" w:cs="Arial"/>
-          <w:noProof/>
-          <w:sz w:val="22"/>
-          <w:szCs w:val="22"/>
-          <w:highlight w:val="yellow"/>
-        </w:rPr>
-      </w:pPr>
-    </w:p>
-    <w:p>
-      <w:pPr>
-        <w:autoSpaceDE w:val="0"/>
-        <w:autoSpaceDN w:val="0"/>
-        <w:adjustRightInd w:val="0"/>
-        <w:spacing w:line="276" w:lineRule="auto"/>
-        <w:jc w:val="both"/>
-      </w:pPr>
-      <w:r>
-        <w:rPr>
-          <w:rFonts w:ascii="Arial" w:eastAsia="Arial" w:hAnsi="Arial" w:cs="Arial"/>
-          <w:noProof/>
-          <w:sz w:val="22"/>
-          <w:szCs w:val="22"/>
-        </w:rPr>
-        <w:t>Funcionais:</w:t>
-      </w:r>
-    </w:p>
-    <w:p>
-      <w:pPr>
-        <w:pStyle w:val="PargrafodaLista"/>
-        <w:numPr>
-          <w:ilvl w:val="0"/>
-          <w:numId w:val="2"/>
-        </w:numPr>
-        <w:autoSpaceDE w:val="0"/>
-        <w:autoSpaceDN w:val="0"/>
-        <w:adjustRightInd w:val="0"/>
-        <w:spacing w:line="276" w:lineRule="auto"/>
-        <w:jc w:val="both"/>
-        <w:rPr>
-          <w:rFonts w:ascii="Arial" w:eastAsia="Arial" w:hAnsi="Arial" w:cs="Arial"/>
-          <w:noProof/>
-          <w:sz w:val="22"/>
-          <w:szCs w:val="22"/>
-        </w:rPr>
-      </w:pPr>
-      <w:r>
-        <w:rPr>
-          <w:rFonts w:ascii="Arial" w:eastAsia="Arial" w:hAnsi="Arial" w:cs="Arial"/>
-          <w:noProof/>
-          <w:sz w:val="22"/>
-          <w:szCs w:val="22"/>
-        </w:rPr>
-        <w:t>Cadastrar e efetuar login.</w:t>
-      </w:r>
-    </w:p>
-    <w:p>
-      <w:pPr>
-        <w:pStyle w:val="PargrafodaLista"/>
-        <w:numPr>
-          <w:ilvl w:val="0"/>
-          <w:numId w:val="2"/>
-        </w:numPr>
-        <w:autoSpaceDE w:val="0"/>
-        <w:autoSpaceDN w:val="0"/>
-        <w:adjustRightInd w:val="0"/>
-        <w:spacing w:line="276" w:lineRule="auto"/>
-        <w:jc w:val="both"/>
-        <w:rPr>
-          <w:rFonts w:ascii="Arial" w:eastAsia="Arial" w:hAnsi="Arial" w:cs="Arial"/>
-          <w:noProof/>
-          <w:sz w:val="22"/>
-          <w:szCs w:val="22"/>
-        </w:rPr>
-      </w:pPr>
-      <w:r>
-        <w:rPr>
-          <w:rFonts w:ascii="Arial" w:eastAsia="Arial" w:hAnsi="Arial" w:cs="Arial"/>
-          <w:noProof/>
-          <w:sz w:val="22"/>
-          <w:szCs w:val="22"/>
-        </w:rPr>
-        <w:t>Possuir listagem e organização de tópicos e categorias.</w:t>
-      </w:r>
-    </w:p>
-    <w:p>
-      <w:pPr>
-        <w:pStyle w:val="PargrafodaLista"/>
-        <w:numPr>
-          <w:ilvl w:val="0"/>
-          <w:numId w:val="2"/>
-        </w:numPr>
-        <w:autoSpaceDE w:val="0"/>
-        <w:autoSpaceDN w:val="0"/>
-        <w:adjustRightInd w:val="0"/>
-        <w:spacing w:line="276" w:lineRule="auto"/>
-        <w:jc w:val="both"/>
-        <w:rPr>
-          <w:rFonts w:ascii="Arial" w:eastAsia="Arial" w:hAnsi="Arial" w:cs="Arial"/>
-          <w:noProof/>
-          <w:sz w:val="22"/>
-          <w:szCs w:val="22"/>
-        </w:rPr>
-      </w:pPr>
-      <w:r>
-        <w:rPr>
-          <w:rFonts w:ascii="Arial" w:eastAsia="Arial" w:hAnsi="Arial" w:cs="Arial"/>
-          <w:noProof/>
-          <w:sz w:val="22"/>
-          <w:szCs w:val="22"/>
-        </w:rPr>
-        <w:t>Possibilitar criar tópicos/postagens pelos alunos.</w:t>
-      </w:r>
-    </w:p>
-    <w:p>
-      <w:pPr>
-        <w:pStyle w:val="PargrafodaLista"/>
-        <w:numPr>
-          <w:ilvl w:val="0"/>
-          <w:numId w:val="2"/>
-        </w:numPr>
-        <w:autoSpaceDE w:val="0"/>
-        <w:autoSpaceDN w:val="0"/>
-        <w:adjustRightInd w:val="0"/>
-        <w:spacing w:line="276" w:lineRule="auto"/>
-        <w:jc w:val="both"/>
-        <w:rPr>
-          <w:rFonts w:ascii="Arial" w:eastAsia="Arial" w:hAnsi="Arial" w:cs="Arial"/>
-          <w:noProof/>
-          <w:sz w:val="22"/>
-          <w:szCs w:val="22"/>
-        </w:rPr>
-      </w:pPr>
-      <w:r>
-        <w:rPr>
-          <w:rFonts w:ascii="Arial" w:eastAsia="Arial" w:hAnsi="Arial" w:cs="Arial"/>
-          <w:noProof/>
-          <w:sz w:val="22"/>
-          <w:szCs w:val="22"/>
-        </w:rPr>
-        <w:t>Possibilitar o upload de arquivos pelos alunos.</w:t>
-      </w:r>
-    </w:p>
-    <w:p>
-      <w:pPr>
-        <w:pStyle w:val="PargrafodaLista"/>
-        <w:numPr>
-          <w:ilvl w:val="0"/>
-          <w:numId w:val="2"/>
-        </w:numPr>
-        <w:autoSpaceDE w:val="0"/>
-        <w:autoSpaceDN w:val="0"/>
-        <w:adjustRightInd w:val="0"/>
-        <w:spacing w:line="276" w:lineRule="auto"/>
-        <w:jc w:val="both"/>
-        <w:rPr>
-          <w:rFonts w:ascii="Arial" w:eastAsia="Arial" w:hAnsi="Arial" w:cs="Arial"/>
-          <w:noProof/>
-          <w:sz w:val="22"/>
-          <w:szCs w:val="22"/>
-        </w:rPr>
-      </w:pPr>
-      <w:r>
-        <w:rPr>
-          <w:rFonts w:ascii="Arial" w:eastAsia="Arial" w:hAnsi="Arial" w:cs="Arial"/>
-          <w:noProof/>
-          <w:sz w:val="22"/>
-          <w:szCs w:val="22"/>
-        </w:rPr>
-        <w:t>Aplicação deve rodar em nuvem.</w:t>
-      </w:r>
-    </w:p>
-    <w:p>
-      <w:pPr>
-        <w:pStyle w:val="PargrafodaLista"/>
-        <w:numPr>
-          <w:ilvl w:val="0"/>
-          <w:numId w:val="2"/>
-        </w:numPr>
-        <w:autoSpaceDE w:val="0"/>
-        <w:autoSpaceDN w:val="0"/>
-        <w:adjustRightInd w:val="0"/>
-        <w:spacing w:line="276" w:lineRule="auto"/>
-        <w:jc w:val="both"/>
-        <w:rPr>
-          <w:rFonts w:ascii="Arial" w:hAnsi="Arial" w:cs="Arial"/>
-          <w:noProof/>
-          <w:sz w:val="22"/>
-          <w:szCs w:val="22"/>
-        </w:rPr>
-      </w:pPr>
-      <w:r>
-        <w:rPr>
-          <w:rFonts w:ascii="Arial" w:hAnsi="Arial" w:cs="Arial"/>
-          <w:noProof/>
-          <w:sz w:val="22"/>
-          <w:szCs w:val="22"/>
-        </w:rPr>
-        <w:t>Permitir que os alunos busquem informações dentro das categorias, de assuntos que já foram discutidos anteriormente.</w:t>
-      </w:r>
-    </w:p>
-    <w:p>
-      <w:pPr>
-        <w:pStyle w:val="PargrafodaLista"/>
-        <w:numPr>
-          <w:ilvl w:val="0"/>
-          <w:numId w:val="2"/>
-        </w:numPr>
-        <w:autoSpaceDE w:val="0"/>
-        <w:autoSpaceDN w:val="0"/>
-        <w:adjustRightInd w:val="0"/>
-        <w:spacing w:line="276" w:lineRule="auto"/>
-        <w:jc w:val="both"/>
-        <w:rPr>
-          <w:rFonts w:ascii="Arial" w:hAnsi="Arial" w:cs="Arial"/>
-          <w:noProof/>
-          <w:sz w:val="22"/>
-          <w:szCs w:val="22"/>
-        </w:rPr>
-      </w:pPr>
-      <w:r>
-        <w:rPr>
-          <w:rFonts w:ascii="Arial" w:hAnsi="Arial" w:cs="Arial"/>
-          <w:noProof/>
-          <w:sz w:val="22"/>
-          <w:szCs w:val="22"/>
-        </w:rPr>
-        <w:t>Permitir que alunos avaliem as discussões.</w:t>
-      </w:r>
-    </w:p>
-    <w:p>
-      <w:pPr>
-        <w:autoSpaceDE w:val="0"/>
-        <w:autoSpaceDN w:val="0"/>
-        <w:adjustRightInd w:val="0"/>
-        <w:spacing w:line="276" w:lineRule="auto"/>
-        <w:jc w:val="both"/>
-        <w:rPr>
-          <w:rFonts w:ascii="Arial" w:eastAsia="Arial" w:hAnsi="Arial" w:cs="Arial"/>
-          <w:noProof/>
-          <w:sz w:val="22"/>
-          <w:szCs w:val="22"/>
-        </w:rPr>
-      </w:pPr>
-    </w:p>
-    <w:p>
-      <w:pPr>
-        <w:autoSpaceDE w:val="0"/>
-        <w:autoSpaceDN w:val="0"/>
-        <w:adjustRightInd w:val="0"/>
-        <w:spacing w:line="276" w:lineRule="auto"/>
-        <w:jc w:val="both"/>
-        <w:rPr>
-          <w:rFonts w:ascii="Arial" w:eastAsia="Arial" w:hAnsi="Arial" w:cs="Arial"/>
-          <w:noProof/>
-          <w:sz w:val="22"/>
-          <w:szCs w:val="22"/>
-        </w:rPr>
-      </w:pPr>
-    </w:p>
-    <w:p>
-      <w:pPr>
-        <w:autoSpaceDE w:val="0"/>
-        <w:autoSpaceDN w:val="0"/>
-        <w:adjustRightInd w:val="0"/>
-        <w:spacing w:line="276" w:lineRule="auto"/>
-        <w:jc w:val="both"/>
-        <w:rPr>
-          <w:rFonts w:ascii="Arial" w:hAnsi="Arial" w:cs="Arial"/>
-          <w:noProof/>
-          <w:sz w:val="22"/>
-          <w:szCs w:val="22"/>
-          <w:highlight w:val="yellow"/>
+          <w:b/>
+          <w:bCs/>
+          <w:noProof/>
+          <w:sz w:val="28"/>
+          <w:szCs w:val="28"/>
         </w:rPr>
       </w:pPr>
     </w:p>
@@ -2648,7 +2922,7 @@
           <w:sz w:val="28"/>
           <w:szCs w:val="28"/>
         </w:rPr>
-        <w:t>Conceitos e Tecnologias Envolvidos</w:t>
+        <w:t>Glossário</w:t>
       </w:r>
     </w:p>
     <w:p>
@@ -2660,20 +2934,48 @@
         <w:jc w:val="both"/>
         <w:rPr>
           <w:rFonts w:ascii="Arial" w:hAnsi="Arial" w:cs="Arial"/>
-          <w:noProof/>
-          <w:sz w:val="22"/>
-          <w:szCs w:val="22"/>
-        </w:rPr>
-      </w:pPr>
-      <w:r>
-        <w:rPr>
-          <w:rFonts w:ascii="Arial" w:hAnsi="Arial" w:cs="Arial"/>
-          <w:noProof/>
-          <w:sz w:val="22"/>
-          <w:szCs w:val="22"/>
-        </w:rPr>
-        <w:t>O desenvolvimento Back-end deve ocorrerá com Java, a ideia inicial é desenvolver o sistema com a arquitetura MVC, ou seja, Model, View e Controller, a View utilizará as linguagens de Front-end HTML, CSS, Javascript, a View e a Controller responsáveis pela modelagem de dados e regras de negócio respectivamente, serão desenvolvidas com Java e bancos de dados relacionais.</w:t>
-      </w:r>
+          <w:b/>
+          <w:bCs/>
+          <w:noProof/>
+          <w:sz w:val="28"/>
+          <w:szCs w:val="28"/>
+        </w:rPr>
+      </w:pPr>
+    </w:p>
+    <w:p>
+      <w:pPr>
+        <w:rPr>
+          <w:rFonts w:ascii="Arial" w:hAnsi="Arial" w:cs="Arial"/>
+          <w:b/>
+          <w:bCs/>
+          <w:noProof/>
+          <w:sz w:val="28"/>
+          <w:szCs w:val="28"/>
+        </w:rPr>
+      </w:pPr>
+      <w:r>
+        <w:rPr>
+          <w:rFonts w:ascii="Arial" w:hAnsi="Arial" w:cs="Arial"/>
+          <w:b/>
+          <w:bCs/>
+          <w:noProof/>
+          <w:sz w:val="28"/>
+          <w:szCs w:val="28"/>
+        </w:rPr>
+        <w:t>Referências</w:t>
+      </w:r>
+    </w:p>
+    <w:p>
+      <w:pPr>
+        <w:rPr>
+          <w:rFonts w:ascii="Arial" w:hAnsi="Arial" w:cs="Arial"/>
+          <w:b/>
+          <w:bCs/>
+          <w:noProof/>
+          <w:sz w:val="28"/>
+          <w:szCs w:val="28"/>
+        </w:rPr>
+      </w:pPr>
     </w:p>
     <w:p>
       <w:pPr>
@@ -2681,621 +2983,22 @@
         <w:autoSpaceDN w:val="0"/>
         <w:adjustRightInd w:val="0"/>
         <w:spacing w:line="276" w:lineRule="auto"/>
-        <w:jc w:val="both"/>
-        <w:rPr>
-          <w:rFonts w:ascii="Arial" w:hAnsi="Arial" w:cs="Arial"/>
-          <w:noProof/>
-          <w:sz w:val="22"/>
-          <w:szCs w:val="22"/>
-        </w:rPr>
-      </w:pPr>
-    </w:p>
-    <w:p>
-      <w:pPr>
-        <w:autoSpaceDE w:val="0"/>
-        <w:autoSpaceDN w:val="0"/>
-        <w:adjustRightInd w:val="0"/>
-        <w:spacing w:line="276" w:lineRule="auto"/>
-        <w:jc w:val="both"/>
-        <w:rPr>
-          <w:rFonts w:ascii="Arial" w:hAnsi="Arial" w:cs="Arial"/>
-          <w:noProof/>
-          <w:sz w:val="22"/>
-          <w:szCs w:val="22"/>
-        </w:rPr>
-      </w:pPr>
-    </w:p>
-    <w:p>
-      <w:pPr>
-        <w:pStyle w:val="PargrafodaLista"/>
-        <w:numPr>
-          <w:ilvl w:val="0"/>
-          <w:numId w:val="4"/>
-        </w:numPr>
-        <w:autoSpaceDE w:val="0"/>
-        <w:autoSpaceDN w:val="0"/>
-        <w:adjustRightInd w:val="0"/>
-        <w:spacing w:line="276" w:lineRule="auto"/>
-        <w:jc w:val="both"/>
-        <w:rPr>
-          <w:rFonts w:ascii="Arial" w:hAnsi="Arial" w:cs="Arial"/>
-          <w:b/>
-          <w:bCs/>
-          <w:noProof/>
-          <w:sz w:val="28"/>
-          <w:szCs w:val="28"/>
-        </w:rPr>
-      </w:pPr>
-      <w:r>
-        <w:rPr>
-          <w:rFonts w:ascii="Arial" w:hAnsi="Arial" w:cs="Arial"/>
-          <w:b/>
-          <w:bCs/>
-          <w:noProof/>
-          <w:sz w:val="28"/>
-          <w:szCs w:val="28"/>
-        </w:rPr>
-        <w:t>Situação atual (estado-da-arte)</w:t>
-      </w:r>
-      <w:r>
-        <w:rPr>
-          <w:rFonts w:ascii="Arial" w:hAnsi="Arial" w:cs="Arial"/>
-          <w:b/>
-          <w:bCs/>
-          <w:noProof/>
-          <w:sz w:val="28"/>
-          <w:szCs w:val="28"/>
-        </w:rPr>
-        <w:tab/>
-      </w:r>
-    </w:p>
-    <w:p>
-      <w:pPr>
-        <w:autoSpaceDE w:val="0"/>
-        <w:autoSpaceDN w:val="0"/>
-        <w:adjustRightInd w:val="0"/>
-        <w:spacing w:line="276" w:lineRule="auto"/>
-        <w:ind w:firstLine="360"/>
-        <w:jc w:val="both"/>
-        <w:rPr>
-          <w:rFonts w:ascii="Arial" w:hAnsi="Arial" w:cs="Arial"/>
-          <w:noProof/>
-          <w:sz w:val="22"/>
-          <w:szCs w:val="22"/>
-        </w:rPr>
-      </w:pPr>
-      <w:r>
-        <w:rPr>
-          <w:rFonts w:ascii="Arial" w:hAnsi="Arial" w:cs="Arial"/>
-          <w:noProof/>
-          <w:sz w:val="22"/>
-          <w:szCs w:val="22"/>
-        </w:rPr>
-        <w:t xml:space="preserve">Uma plataforma </w:t>
-      </w:r>
-      <w:r>
-        <w:rPr>
-          <w:rFonts w:ascii="Arial" w:hAnsi="Arial" w:cs="Arial"/>
-          <w:noProof/>
-          <w:sz w:val="22"/>
-          <w:szCs w:val="22"/>
-        </w:rPr>
-        <w:t xml:space="preserve">que os alunos do curso de ADS utilizam para tirar dúvidas nas linguagens de programação é </w:t>
-      </w:r>
-      <w:r>
-        <w:rPr>
-          <w:rFonts w:ascii="Arial" w:hAnsi="Arial" w:cs="Arial"/>
-          <w:noProof/>
-          <w:sz w:val="22"/>
-          <w:szCs w:val="22"/>
-        </w:rPr>
-        <w:t xml:space="preserve">o Stack Overflow. </w:t>
-      </w:r>
-      <w:r>
-        <w:rPr>
-          <w:rFonts w:ascii="Arial" w:hAnsi="Arial" w:cs="Arial"/>
-          <w:noProof/>
-          <w:sz w:val="22"/>
-          <w:szCs w:val="22"/>
-        </w:rPr>
-        <w:t xml:space="preserve">O </w:t>
-      </w:r>
-      <w:r>
-        <w:rPr>
-          <w:rFonts w:ascii="Arial" w:hAnsi="Arial" w:cs="Arial"/>
-          <w:noProof/>
-          <w:sz w:val="22"/>
-          <w:szCs w:val="22"/>
-        </w:rPr>
-        <w:t>Stack Overflow é um site de perguntas e respostas para profissionais e entusiastas na área de programação de computadores. É uma plataforma bastante interessante, que reúne uma série de perguntas e respostas que podem ser acessadas pelos usuários.</w:t>
-      </w:r>
-    </w:p>
-    <w:p>
-      <w:pPr>
-        <w:autoSpaceDE w:val="0"/>
-        <w:autoSpaceDN w:val="0"/>
-        <w:adjustRightInd w:val="0"/>
-        <w:spacing w:line="276" w:lineRule="auto"/>
-        <w:ind w:firstLine="360"/>
-        <w:jc w:val="both"/>
-        <w:rPr>
-          <w:rFonts w:ascii="Arial" w:hAnsi="Arial" w:cs="Arial"/>
-          <w:noProof/>
-          <w:sz w:val="22"/>
-          <w:szCs w:val="22"/>
-        </w:rPr>
-      </w:pPr>
-      <w:r>
-        <w:rPr>
-          <w:rFonts w:ascii="Arial" w:hAnsi="Arial" w:cs="Arial"/>
-          <w:noProof/>
-          <w:sz w:val="22"/>
-          <w:szCs w:val="22"/>
-        </w:rPr>
-        <w:t xml:space="preserve">Porém, mesmo com a existência dessa plataforma, os alunos de ADS da Fatec ainda possuem certa dificuldade para achar informações que necessitam para determinadas disciplinas. Isso acontece pelo fato de algumas dúvidas que os alunos possuem serem pontuais e muitas vezes não estarem disponíveis em plataformas como Stack Overflow. </w:t>
-      </w:r>
-      <w:r>
-        <w:rPr>
-          <w:rFonts w:ascii="Arial" w:hAnsi="Arial" w:cs="Arial"/>
-          <w:noProof/>
-          <w:sz w:val="22"/>
-          <w:szCs w:val="22"/>
-        </w:rPr>
-        <w:t>Além de que, o curso tem outras disciplinas que não são de programação.</w:t>
-      </w:r>
-    </w:p>
-    <w:p>
-      <w:pPr>
-        <w:autoSpaceDE w:val="0"/>
-        <w:autoSpaceDN w:val="0"/>
-        <w:adjustRightInd w:val="0"/>
-        <w:spacing w:line="276" w:lineRule="auto"/>
-        <w:ind w:firstLine="360"/>
-        <w:jc w:val="both"/>
-        <w:rPr>
-          <w:rFonts w:ascii="Arial" w:hAnsi="Arial" w:cs="Arial"/>
-          <w:noProof/>
-          <w:sz w:val="22"/>
-          <w:szCs w:val="22"/>
-        </w:rPr>
-      </w:pPr>
-      <w:r>
-        <w:rPr>
-          <w:rFonts w:ascii="Arial" w:hAnsi="Arial" w:cs="Arial"/>
-          <w:noProof/>
-          <w:sz w:val="22"/>
-          <w:szCs w:val="22"/>
-        </w:rPr>
-        <w:t xml:space="preserve">Se </w:t>
-      </w:r>
-      <w:r>
-        <w:rPr>
-          <w:rFonts w:ascii="Arial" w:hAnsi="Arial" w:cs="Arial"/>
-          <w:noProof/>
-          <w:sz w:val="22"/>
-          <w:szCs w:val="22"/>
-        </w:rPr>
-        <w:t>houvesse</w:t>
-      </w:r>
-      <w:r>
-        <w:rPr>
-          <w:rFonts w:ascii="Arial" w:hAnsi="Arial" w:cs="Arial"/>
-          <w:noProof/>
-          <w:sz w:val="22"/>
-          <w:szCs w:val="22"/>
-        </w:rPr>
-        <w:t xml:space="preserve"> uma plataforma </w:t>
-      </w:r>
-      <w:r>
-        <w:rPr>
-          <w:rFonts w:ascii="Arial" w:hAnsi="Arial" w:cs="Arial"/>
-          <w:noProof/>
-          <w:sz w:val="22"/>
-          <w:szCs w:val="22"/>
-        </w:rPr>
-        <w:t xml:space="preserve">exclusiva para o curso de ADS, </w:t>
-      </w:r>
-      <w:r>
-        <w:rPr>
-          <w:rFonts w:ascii="Arial" w:hAnsi="Arial" w:cs="Arial"/>
-          <w:noProof/>
-          <w:sz w:val="22"/>
-          <w:szCs w:val="22"/>
-        </w:rPr>
-        <w:t xml:space="preserve">que reunisse todas as dicas e informações relacionadas às disciplinas, </w:t>
-      </w:r>
-      <w:r>
-        <w:rPr>
-          <w:rFonts w:ascii="Arial" w:hAnsi="Arial" w:cs="Arial"/>
-          <w:noProof/>
-          <w:sz w:val="22"/>
-          <w:szCs w:val="22"/>
-        </w:rPr>
-        <w:t xml:space="preserve">facilitaria o aprendizado do aluno, que além de ter acesso à informação desejada, </w:t>
-      </w:r>
-      <w:r>
-        <w:rPr>
-          <w:rFonts w:ascii="Arial" w:hAnsi="Arial" w:cs="Arial"/>
-          <w:noProof/>
-          <w:sz w:val="22"/>
-          <w:szCs w:val="22"/>
-        </w:rPr>
-        <w:t xml:space="preserve">não perderia tempo </w:t>
-      </w:r>
-      <w:r>
-        <w:rPr>
-          <w:rFonts w:ascii="Arial" w:hAnsi="Arial" w:cs="Arial"/>
-          <w:noProof/>
-          <w:sz w:val="22"/>
-          <w:szCs w:val="22"/>
-        </w:rPr>
-        <w:t>com pesquisas.</w:t>
-      </w:r>
-    </w:p>
-    <w:p>
-      <w:pPr>
-        <w:autoSpaceDE w:val="0"/>
-        <w:autoSpaceDN w:val="0"/>
-        <w:adjustRightInd w:val="0"/>
-        <w:spacing w:line="276" w:lineRule="auto"/>
-        <w:ind w:left="708"/>
-        <w:jc w:val="both"/>
-        <w:rPr>
-          <w:rFonts w:ascii="Arial" w:hAnsi="Arial" w:cs="Arial"/>
-          <w:b/>
-          <w:bCs/>
-          <w:noProof/>
-          <w:sz w:val="28"/>
-          <w:szCs w:val="28"/>
-        </w:rPr>
-      </w:pPr>
-    </w:p>
-    <w:p>
-      <w:pPr>
-        <w:pStyle w:val="PargrafodaLista"/>
-        <w:numPr>
-          <w:ilvl w:val="0"/>
-          <w:numId w:val="4"/>
-        </w:numPr>
-        <w:autoSpaceDE w:val="0"/>
-        <w:autoSpaceDN w:val="0"/>
-        <w:adjustRightInd w:val="0"/>
-        <w:spacing w:line="276" w:lineRule="auto"/>
-        <w:jc w:val="both"/>
-        <w:rPr>
-          <w:rFonts w:ascii="Arial" w:hAnsi="Arial" w:cs="Arial"/>
-          <w:b/>
-          <w:bCs/>
-          <w:noProof/>
-          <w:sz w:val="28"/>
-          <w:szCs w:val="28"/>
-        </w:rPr>
-      </w:pPr>
-      <w:r>
-        <w:rPr>
-          <w:rFonts w:ascii="Arial" w:hAnsi="Arial" w:cs="Arial"/>
-          <w:b/>
-          <w:bCs/>
-          <w:noProof/>
-          <w:sz w:val="28"/>
-          <w:szCs w:val="28"/>
-        </w:rPr>
-        <w:t>Glossário</w:t>
-      </w:r>
-    </w:p>
-    <w:p>
-      <w:pPr>
-        <w:autoSpaceDE w:val="0"/>
-        <w:autoSpaceDN w:val="0"/>
-        <w:adjustRightInd w:val="0"/>
-        <w:spacing w:line="276" w:lineRule="auto"/>
-        <w:jc w:val="both"/>
-        <w:rPr>
-          <w:rFonts w:ascii="Arial" w:hAnsi="Arial" w:cs="Arial"/>
-          <w:b/>
-          <w:bCs/>
-          <w:noProof/>
-          <w:sz w:val="28"/>
-          <w:szCs w:val="28"/>
-        </w:rPr>
-      </w:pPr>
-    </w:p>
-    <w:p>
-      <w:pPr>
-        <w:autoSpaceDE w:val="0"/>
-        <w:autoSpaceDN w:val="0"/>
-        <w:adjustRightInd w:val="0"/>
-        <w:spacing w:line="276" w:lineRule="auto"/>
-        <w:jc w:val="both"/>
-        <w:rPr>
-          <w:rFonts w:ascii="Arial" w:hAnsi="Arial" w:cs="Arial"/>
-          <w:b/>
-          <w:bCs/>
-          <w:noProof/>
-          <w:sz w:val="28"/>
-          <w:szCs w:val="28"/>
-        </w:rPr>
-      </w:pPr>
-    </w:p>
-    <w:p>
-      <w:pPr>
-        <w:autoSpaceDE w:val="0"/>
-        <w:autoSpaceDN w:val="0"/>
-        <w:adjustRightInd w:val="0"/>
-        <w:spacing w:line="276" w:lineRule="auto"/>
-        <w:jc w:val="both"/>
-        <w:rPr>
-          <w:rFonts w:ascii="Arial" w:hAnsi="Arial" w:cs="Arial"/>
-          <w:b/>
-          <w:bCs/>
-          <w:noProof/>
-          <w:sz w:val="28"/>
-          <w:szCs w:val="28"/>
-        </w:rPr>
-      </w:pPr>
-    </w:p>
-    <w:p>
-      <w:pPr>
-        <w:autoSpaceDE w:val="0"/>
-        <w:autoSpaceDN w:val="0"/>
-        <w:adjustRightInd w:val="0"/>
-        <w:spacing w:line="276" w:lineRule="auto"/>
-        <w:jc w:val="both"/>
-        <w:rPr>
-          <w:rFonts w:ascii="Arial" w:hAnsi="Arial" w:cs="Arial"/>
-          <w:b/>
-          <w:bCs/>
-          <w:noProof/>
-          <w:sz w:val="28"/>
-          <w:szCs w:val="28"/>
-        </w:rPr>
-      </w:pPr>
-    </w:p>
-    <w:p>
-      <w:pPr>
-        <w:autoSpaceDE w:val="0"/>
-        <w:autoSpaceDN w:val="0"/>
-        <w:adjustRightInd w:val="0"/>
-        <w:rPr>
-          <w:rFonts w:ascii="Arial" w:hAnsi="Arial" w:cs="Arial"/>
-          <w:noProof/>
-          <w:sz w:val="22"/>
-          <w:szCs w:val="22"/>
-        </w:rPr>
-      </w:pPr>
-    </w:p>
-    <w:p>
-      <w:pPr>
-        <w:rPr>
-          <w:rFonts w:ascii="Arial" w:hAnsi="Arial" w:cs="Arial"/>
-          <w:b/>
-          <w:bCs/>
-          <w:noProof/>
-          <w:sz w:val="28"/>
-          <w:szCs w:val="28"/>
-        </w:rPr>
-      </w:pPr>
-      <w:r>
-        <w:rPr>
-          <w:rFonts w:ascii="Arial" w:hAnsi="Arial" w:cs="Arial"/>
-          <w:b/>
-          <w:bCs/>
-          <w:noProof/>
-          <w:sz w:val="28"/>
-          <w:szCs w:val="28"/>
-        </w:rPr>
-        <w:t>Referências</w:t>
-      </w:r>
-    </w:p>
-    <w:p>
-      <w:pPr>
-        <w:autoSpaceDE w:val="0"/>
-        <w:autoSpaceDN w:val="0"/>
-        <w:adjustRightInd w:val="0"/>
-        <w:rPr>
-          <w:rFonts w:ascii="Arial" w:hAnsi="Arial" w:cs="Arial"/>
-          <w:noProof/>
-          <w:sz w:val="22"/>
-          <w:szCs w:val="22"/>
-        </w:rPr>
-      </w:pPr>
-    </w:p>
-    <w:p>
-      <w:pPr>
-        <w:autoSpaceDE w:val="0"/>
-        <w:autoSpaceDN w:val="0"/>
-        <w:adjustRightInd w:val="0"/>
-        <w:rPr>
-          <w:rFonts w:ascii="Arial" w:hAnsi="Arial" w:cs="Arial"/>
-          <w:noProof/>
-          <w:sz w:val="22"/>
-          <w:szCs w:val="22"/>
-        </w:rPr>
-      </w:pPr>
-      <w:r>
-        <w:rPr>
-          <w:rFonts w:ascii="Arial" w:hAnsi="Arial" w:cs="Arial"/>
-          <w:b/>
-          <w:bCs/>
-          <w:noProof/>
-          <w:sz w:val="22"/>
-          <w:szCs w:val="22"/>
-        </w:rPr>
-        <w:t>STACK OVERFLOW</w:t>
-      </w:r>
-      <w:r>
-        <w:rPr>
-          <w:rFonts w:ascii="Arial" w:hAnsi="Arial" w:cs="Arial"/>
-          <w:noProof/>
-          <w:sz w:val="22"/>
-          <w:szCs w:val="22"/>
-        </w:rPr>
-        <w:t xml:space="preserve"> em Português. Disponível em: </w:t>
-      </w:r>
-      <w:hyperlink r:id="rId20" w:tgtFrame="_blank" w:history="1">
-        <w:r>
-          <w:rPr>
-            <w:rFonts w:ascii="Arial" w:hAnsi="Arial" w:cs="Arial"/>
-            <w:noProof/>
-            <w:sz w:val="22"/>
-            <w:szCs w:val="22"/>
-          </w:rPr>
-          <w:t>https://pt.stackoverflow.com/</w:t>
-        </w:r>
-      </w:hyperlink>
-      <w:r>
-        <w:rPr>
-          <w:rFonts w:ascii="Arial" w:hAnsi="Arial" w:cs="Arial"/>
-          <w:noProof/>
-          <w:sz w:val="22"/>
-          <w:szCs w:val="22"/>
-        </w:rPr>
-        <w:t>. Acesso em: 03 mar. 2022.</w:t>
-      </w:r>
-    </w:p>
-    <w:p>
-      <w:pPr>
-        <w:autoSpaceDE w:val="0"/>
-        <w:autoSpaceDN w:val="0"/>
-        <w:adjustRightInd w:val="0"/>
-        <w:rPr>
-          <w:rFonts w:ascii="Open Sans" w:hAnsi="Open Sans" w:cs="Open Sans"/>
-          <w:noProof/>
-          <w:color w:val="000000"/>
-          <w:sz w:val="21"/>
-          <w:szCs w:val="21"/>
-        </w:rPr>
-      </w:pPr>
-    </w:p>
-    <w:p>
-      <w:pPr>
-        <w:autoSpaceDE w:val="0"/>
-        <w:autoSpaceDN w:val="0"/>
-        <w:adjustRightInd w:val="0"/>
-        <w:spacing w:line="276" w:lineRule="auto"/>
-        <w:rPr>
-          <w:rFonts w:ascii="Arial" w:hAnsi="Arial" w:cs="Arial"/>
-          <w:noProof/>
-          <w:sz w:val="22"/>
-          <w:szCs w:val="22"/>
-        </w:rPr>
-      </w:pPr>
-      <w:r>
-        <w:rPr>
-          <w:rFonts w:ascii="Arial" w:hAnsi="Arial" w:cs="Arial"/>
-          <w:noProof/>
-          <w:sz w:val="22"/>
-          <w:szCs w:val="22"/>
-        </w:rPr>
-        <w:t>MELO, Diego. </w:t>
-      </w:r>
-      <w:r>
-        <w:rPr>
-          <w:rFonts w:ascii="Arial" w:hAnsi="Arial" w:cs="Arial"/>
-          <w:b/>
-          <w:bCs/>
-          <w:noProof/>
-          <w:sz w:val="22"/>
-          <w:szCs w:val="22"/>
-        </w:rPr>
-        <w:t>O que é Stack Overflow?</w:t>
-      </w:r>
-      <w:r>
-        <w:rPr>
-          <w:rFonts w:ascii="Arial" w:hAnsi="Arial" w:cs="Arial"/>
-          <w:noProof/>
-          <w:sz w:val="22"/>
-          <w:szCs w:val="22"/>
-        </w:rPr>
-        <w:t> 18 jan. 2021. Disponível em: </w:t>
-      </w:r>
-      <w:hyperlink r:id="rId21" w:anchor=":~:text=O%20Stack%20Overflow%20%C3%A9%20uma%20plataforma%20gratuita%20de%20perguntas%20e,pelos%20outros%20membros%20do%20site." w:tgtFrame="_blank" w:history="1">
-        <w:r>
-          <w:rPr>
-            <w:rFonts w:ascii="Arial" w:hAnsi="Arial" w:cs="Arial"/>
-            <w:noProof/>
-            <w:sz w:val="22"/>
-            <w:szCs w:val="22"/>
-          </w:rPr>
-          <w:t>https://www.terra.com.br/noticias/tecnologia/o-que-e-stack-overflow,296bdd9e3de9e51250ba65c7e27ea9de51699fsx.html#:~:text=O%20Stack%20Overflow%20é%20uma%20plataforma%20gratuita%20de%20perguntas%20e,pelos%20outros%20membros%20do%20site.</w:t>
-        </w:r>
-      </w:hyperlink>
-      <w:r>
-        <w:rPr>
-          <w:rFonts w:ascii="Arial" w:hAnsi="Arial" w:cs="Arial"/>
-          <w:noProof/>
-          <w:sz w:val="22"/>
-          <w:szCs w:val="22"/>
-        </w:rPr>
-        <w:t> Acesso em: 03 mar. 2022.</w:t>
-      </w:r>
-    </w:p>
-    <w:p>
-      <w:pPr>
-        <w:autoSpaceDE w:val="0"/>
-        <w:autoSpaceDN w:val="0"/>
-        <w:adjustRightInd w:val="0"/>
-        <w:spacing w:line="276" w:lineRule="auto"/>
-        <w:rPr>
-          <w:rFonts w:ascii="Arial" w:hAnsi="Arial" w:cs="Arial"/>
-          <w:noProof/>
-          <w:sz w:val="22"/>
-          <w:szCs w:val="22"/>
-        </w:rPr>
-      </w:pPr>
-    </w:p>
-    <w:p>
-      <w:pPr>
-        <w:autoSpaceDE w:val="0"/>
-        <w:autoSpaceDN w:val="0"/>
-        <w:adjustRightInd w:val="0"/>
-        <w:spacing w:line="276" w:lineRule="auto"/>
-        <w:rPr>
-          <w:rFonts w:ascii="Arial" w:hAnsi="Arial" w:cs="Arial"/>
-          <w:noProof/>
-          <w:sz w:val="22"/>
-          <w:szCs w:val="22"/>
-        </w:rPr>
-      </w:pPr>
-      <w:r>
-        <w:rPr>
-          <w:rFonts w:ascii="Arial" w:hAnsi="Arial" w:cs="Arial"/>
-          <w:noProof/>
-          <w:sz w:val="22"/>
-          <w:szCs w:val="22"/>
-          <w:highlight w:val="yellow"/>
-        </w:rPr>
-        <w:t>Fatec Sorocaba. http://www.fatecsorocaba.edu.br/afatec.asp Acesso em:10 mar.2022</w:t>
-      </w:r>
-    </w:p>
-    <w:p>
-      <w:pPr>
-        <w:autoSpaceDE w:val="0"/>
-        <w:autoSpaceDN w:val="0"/>
-        <w:adjustRightInd w:val="0"/>
-        <w:spacing w:line="276" w:lineRule="auto"/>
-        <w:rPr>
-          <w:rFonts w:ascii="Arial" w:hAnsi="Arial" w:cs="Arial"/>
-          <w:noProof/>
-          <w:sz w:val="22"/>
-          <w:szCs w:val="22"/>
-        </w:rPr>
-      </w:pPr>
-    </w:p>
-    <w:p>
-      <w:pPr>
-        <w:autoSpaceDE w:val="0"/>
-        <w:autoSpaceDN w:val="0"/>
-        <w:adjustRightInd w:val="0"/>
-        <w:spacing w:line="276" w:lineRule="auto"/>
-        <w:rPr>
-          <w:rFonts w:ascii="Arial" w:hAnsi="Arial" w:cs="Arial"/>
-          <w:noProof/>
-          <w:sz w:val="22"/>
-          <w:szCs w:val="22"/>
-        </w:rPr>
-      </w:pPr>
-      <w:hyperlink r:id="rId22" w:history="1">
+        <w:rPr>
+          <w:rFonts w:ascii="Arial" w:hAnsi="Arial" w:cs="Arial"/>
+          <w:noProof/>
+          <w:sz w:val="22"/>
+          <w:szCs w:val="22"/>
+        </w:rPr>
+      </w:pPr>
+      <w:r>
+        <w:rPr>
+          <w:rFonts w:ascii="Arial" w:hAnsi="Arial" w:cs="Arial"/>
+          <w:sz w:val="22"/>
+          <w:szCs w:val="22"/>
+        </w:rPr>
+        <w:t xml:space="preserve">Estrutura do curso de Análise e Desenvolvimento de Sistemas da FATEC Sorocaba. Disponível em: </w:t>
+      </w:r>
+      <w:hyperlink r:id="rId20" w:history="1">
         <w:r>
           <w:rPr>
             <w:rStyle w:val="Hyperlink"/>
@@ -3303,9 +3006,8 @@
             <w:noProof/>
             <w:sz w:val="22"/>
             <w:szCs w:val="22"/>
-            <w:highlight w:val="yellow"/>
           </w:rPr>
-          <w:t>http://www.fatecsorocaba.edu.br/curso_ads.asp</w:t>
+          <w:t>Estrutura do curso de ADS - Sorocaba</w:t>
         </w:r>
       </w:hyperlink>
       <w:r>
@@ -3314,9 +3016,8 @@
           <w:noProof/>
           <w:sz w:val="22"/>
           <w:szCs w:val="22"/>
-          <w:highlight w:val="yellow"/>
-        </w:rPr>
-        <w:t xml:space="preserve"> --&gt; onde mostra a estrutura do curso de ads</w:t>
+        </w:rPr>
+        <w:t>. Acesso em 22 de mar. de 2022.</w:t>
       </w:r>
     </w:p>
     <w:p>
@@ -3333,10 +3034,352 @@
         </w:rPr>
       </w:pPr>
     </w:p>
+    <w:p>
+      <w:pPr>
+        <w:autoSpaceDE w:val="0"/>
+        <w:autoSpaceDN w:val="0"/>
+        <w:adjustRightInd w:val="0"/>
+        <w:spacing w:line="276" w:lineRule="auto"/>
+        <w:rPr>
+          <w:rFonts w:ascii="Arial" w:hAnsi="Arial" w:cs="Arial"/>
+          <w:noProof/>
+          <w:sz w:val="22"/>
+          <w:szCs w:val="22"/>
+        </w:rPr>
+      </w:pPr>
+      <w:r>
+        <w:rPr>
+          <w:rFonts w:ascii="Arial" w:hAnsi="Arial" w:cs="Arial"/>
+          <w:noProof/>
+          <w:sz w:val="22"/>
+          <w:szCs w:val="22"/>
+        </w:rPr>
+        <w:t>Fatec Sorocaba.</w:t>
+      </w:r>
+      <w:r>
+        <w:rPr>
+          <w:rFonts w:ascii="Arial" w:hAnsi="Arial" w:cs="Arial"/>
+          <w:noProof/>
+          <w:sz w:val="22"/>
+          <w:szCs w:val="22"/>
+        </w:rPr>
+        <w:t xml:space="preserve"> Disponível em:</w:t>
+      </w:r>
+      <w:r>
+        <w:rPr>
+          <w:rFonts w:ascii="Arial" w:hAnsi="Arial" w:cs="Arial"/>
+          <w:noProof/>
+          <w:sz w:val="22"/>
+          <w:szCs w:val="22"/>
+        </w:rPr>
+        <w:t xml:space="preserve"> </w:t>
+      </w:r>
+      <w:hyperlink r:id="rId21" w:history="1">
+        <w:r>
+          <w:rPr>
+            <w:rStyle w:val="Hyperlink"/>
+            <w:rFonts w:ascii="Arial" w:hAnsi="Arial" w:cs="Arial"/>
+            <w:noProof/>
+            <w:sz w:val="22"/>
+            <w:szCs w:val="22"/>
+          </w:rPr>
+          <w:t>Sobre a FATEC Sorocaba</w:t>
+        </w:r>
+      </w:hyperlink>
+      <w:r>
+        <w:rPr>
+          <w:rFonts w:ascii="Arial" w:hAnsi="Arial" w:cs="Arial"/>
+          <w:noProof/>
+          <w:sz w:val="22"/>
+          <w:szCs w:val="22"/>
+        </w:rPr>
+        <w:t xml:space="preserve">. </w:t>
+      </w:r>
+      <w:r>
+        <w:rPr>
+          <w:rFonts w:ascii="Arial" w:hAnsi="Arial" w:cs="Arial"/>
+          <w:noProof/>
+          <w:sz w:val="22"/>
+          <w:szCs w:val="22"/>
+        </w:rPr>
+        <w:t>Acesso em:10 mar.2022</w:t>
+      </w:r>
+    </w:p>
+    <w:p>
+      <w:pPr>
+        <w:autoSpaceDE w:val="0"/>
+        <w:autoSpaceDN w:val="0"/>
+        <w:adjustRightInd w:val="0"/>
+        <w:rPr>
+          <w:rFonts w:ascii="Arial" w:hAnsi="Arial" w:cs="Arial"/>
+          <w:noProof/>
+          <w:color w:val="000000"/>
+          <w:sz w:val="22"/>
+          <w:szCs w:val="22"/>
+        </w:rPr>
+      </w:pPr>
+    </w:p>
+    <w:p>
+      <w:pPr>
+        <w:autoSpaceDE w:val="0"/>
+        <w:autoSpaceDN w:val="0"/>
+        <w:adjustRightInd w:val="0"/>
+        <w:rPr>
+          <w:rFonts w:ascii="Arial" w:hAnsi="Arial" w:cs="Arial"/>
+          <w:noProof/>
+          <w:color w:val="000000"/>
+          <w:sz w:val="22"/>
+          <w:szCs w:val="22"/>
+        </w:rPr>
+      </w:pPr>
+      <w:r>
+        <w:rPr>
+          <w:rFonts w:ascii="Arial" w:hAnsi="Arial" w:cs="Arial"/>
+          <w:noProof/>
+          <w:color w:val="000000"/>
+          <w:sz w:val="22"/>
+          <w:szCs w:val="22"/>
+          <w:lang w:val="en-US"/>
+        </w:rPr>
+        <w:t xml:space="preserve">Tour sobre o Stack Overflow. </w:t>
+      </w:r>
+      <w:r>
+        <w:rPr>
+          <w:rFonts w:ascii="Arial" w:hAnsi="Arial" w:cs="Arial"/>
+          <w:noProof/>
+          <w:color w:val="000000"/>
+          <w:sz w:val="22"/>
+          <w:szCs w:val="22"/>
+        </w:rPr>
+        <w:t xml:space="preserve">Disponível em: </w:t>
+      </w:r>
+      <w:hyperlink r:id="rId22" w:history="1">
+        <w:r>
+          <w:rPr>
+            <w:rStyle w:val="Hyperlink"/>
+            <w:rFonts w:ascii="Arial" w:hAnsi="Arial" w:cs="Arial"/>
+            <w:sz w:val="22"/>
+            <w:szCs w:val="22"/>
+          </w:rPr>
+          <w:t xml:space="preserve">Tour - </w:t>
+        </w:r>
+        <w:proofErr w:type="spellStart"/>
+        <w:r>
+          <w:rPr>
+            <w:rStyle w:val="Hyperlink"/>
+            <w:rFonts w:ascii="Arial" w:hAnsi="Arial" w:cs="Arial"/>
+            <w:sz w:val="22"/>
+            <w:szCs w:val="22"/>
+          </w:rPr>
+          <w:t>Stack</w:t>
+        </w:r>
+        <w:proofErr w:type="spellEnd"/>
+        <w:r>
+          <w:rPr>
+            <w:rStyle w:val="Hyperlink"/>
+            <w:rFonts w:ascii="Arial" w:hAnsi="Arial" w:cs="Arial"/>
+            <w:sz w:val="22"/>
+            <w:szCs w:val="22"/>
+          </w:rPr>
+          <w:t xml:space="preserve"> Overflow em Português</w:t>
+        </w:r>
+      </w:hyperlink>
+      <w:r>
+        <w:rPr>
+          <w:rFonts w:ascii="Arial" w:hAnsi="Arial" w:cs="Arial"/>
+          <w:sz w:val="22"/>
+          <w:szCs w:val="22"/>
+        </w:rPr>
+        <w:t>. Acesso em 22 de marc. de 2022.</w:t>
+      </w:r>
+    </w:p>
+    <w:p>
+      <w:pPr>
+        <w:autoSpaceDE w:val="0"/>
+        <w:autoSpaceDN w:val="0"/>
+        <w:adjustRightInd w:val="0"/>
+        <w:spacing w:line="276" w:lineRule="auto"/>
+        <w:rPr>
+          <w:rFonts w:ascii="Arial" w:hAnsi="Arial" w:cs="Arial"/>
+          <w:noProof/>
+          <w:sz w:val="22"/>
+          <w:szCs w:val="22"/>
+        </w:rPr>
+      </w:pPr>
+      <w:r>
+        <w:rPr>
+          <w:rFonts w:ascii="Arial" w:hAnsi="Arial" w:cs="Arial"/>
+          <w:noProof/>
+          <w:sz w:val="22"/>
+          <w:szCs w:val="22"/>
+        </w:rPr>
+        <w:t>MELO, Diego. </w:t>
+      </w:r>
+      <w:r>
+        <w:rPr>
+          <w:rFonts w:ascii="Arial" w:hAnsi="Arial" w:cs="Arial"/>
+          <w:b/>
+          <w:bCs/>
+          <w:noProof/>
+          <w:sz w:val="22"/>
+          <w:szCs w:val="22"/>
+        </w:rPr>
+        <w:t>O que é Stack Overflow?</w:t>
+      </w:r>
+      <w:r>
+        <w:rPr>
+          <w:rFonts w:ascii="Arial" w:hAnsi="Arial" w:cs="Arial"/>
+          <w:noProof/>
+          <w:sz w:val="22"/>
+          <w:szCs w:val="22"/>
+        </w:rPr>
+        <w:t> 18 jan. 2021. Disponível em: </w:t>
+      </w:r>
+      <w:hyperlink r:id="rId23" w:anchor=":~:text=O%20Stack%20Overflow%20%C3%A9%20uma%20plataforma%20gratuita%20de%20perguntas%20e,pelos%20outros%20membros%20do%20site." w:history="1">
+        <w:r>
+          <w:rPr>
+            <w:rStyle w:val="Hyperlink"/>
+            <w:rFonts w:ascii="Arial" w:hAnsi="Arial" w:cs="Arial"/>
+            <w:noProof/>
+            <w:sz w:val="22"/>
+            <w:szCs w:val="22"/>
+          </w:rPr>
+          <w:t>O que é o Stack Overflow?</w:t>
+        </w:r>
+      </w:hyperlink>
+      <w:r>
+        <w:rPr>
+          <w:rFonts w:ascii="Arial" w:hAnsi="Arial" w:cs="Arial"/>
+          <w:noProof/>
+          <w:sz w:val="22"/>
+          <w:szCs w:val="22"/>
+        </w:rPr>
+        <w:t>.</w:t>
+      </w:r>
+      <w:r>
+        <w:rPr>
+          <w:rFonts w:ascii="Arial" w:hAnsi="Arial" w:cs="Arial"/>
+          <w:noProof/>
+          <w:sz w:val="22"/>
+          <w:szCs w:val="22"/>
+        </w:rPr>
+        <w:t> Acesso em: 03 mar. 2022.</w:t>
+      </w:r>
+    </w:p>
+    <w:p>
+      <w:pPr>
+        <w:autoSpaceDE w:val="0"/>
+        <w:autoSpaceDN w:val="0"/>
+        <w:adjustRightInd w:val="0"/>
+        <w:spacing w:line="276" w:lineRule="auto"/>
+        <w:rPr>
+          <w:rFonts w:ascii="Arial" w:hAnsi="Arial" w:cs="Arial"/>
+          <w:noProof/>
+          <w:sz w:val="22"/>
+          <w:szCs w:val="22"/>
+        </w:rPr>
+      </w:pPr>
+    </w:p>
+    <w:p>
+      <w:pPr>
+        <w:autoSpaceDE w:val="0"/>
+        <w:autoSpaceDN w:val="0"/>
+        <w:adjustRightInd w:val="0"/>
+        <w:rPr>
+          <w:rFonts w:ascii="Arial" w:hAnsi="Arial" w:cs="Arial"/>
+          <w:noProof/>
+          <w:sz w:val="22"/>
+          <w:szCs w:val="22"/>
+        </w:rPr>
+      </w:pPr>
+      <w:r>
+        <w:rPr>
+          <w:rFonts w:ascii="Arial" w:hAnsi="Arial" w:cs="Arial"/>
+          <w:b/>
+          <w:bCs/>
+          <w:noProof/>
+          <w:sz w:val="22"/>
+          <w:szCs w:val="22"/>
+        </w:rPr>
+        <w:t>STACK OVERFLOW</w:t>
+      </w:r>
+      <w:r>
+        <w:rPr>
+          <w:rFonts w:ascii="Arial" w:hAnsi="Arial" w:cs="Arial"/>
+          <w:noProof/>
+          <w:sz w:val="22"/>
+          <w:szCs w:val="22"/>
+        </w:rPr>
+        <w:t xml:space="preserve"> em Português. Disponível em: </w:t>
+      </w:r>
+      <w:hyperlink r:id="rId24" w:history="1">
+        <w:r>
+          <w:rPr>
+            <w:rStyle w:val="Hyperlink"/>
+            <w:rFonts w:ascii="Arial" w:hAnsi="Arial" w:cs="Arial"/>
+            <w:noProof/>
+            <w:sz w:val="22"/>
+            <w:szCs w:val="22"/>
+          </w:rPr>
+          <w:t>Stack Overflow em PT-BR</w:t>
+        </w:r>
+      </w:hyperlink>
+      <w:r>
+        <w:rPr>
+          <w:rFonts w:ascii="Arial" w:hAnsi="Arial" w:cs="Arial"/>
+          <w:noProof/>
+          <w:sz w:val="22"/>
+          <w:szCs w:val="22"/>
+        </w:rPr>
+        <w:t>. Acesso em: 03 mar. 2022.</w:t>
+      </w:r>
+    </w:p>
+    <w:p>
+      <w:pPr>
+        <w:autoSpaceDE w:val="0"/>
+        <w:autoSpaceDN w:val="0"/>
+        <w:adjustRightInd w:val="0"/>
+        <w:spacing w:line="276" w:lineRule="auto"/>
+        <w:rPr>
+          <w:rFonts w:ascii="Arial" w:hAnsi="Arial" w:cs="Arial"/>
+          <w:noProof/>
+          <w:sz w:val="22"/>
+          <w:szCs w:val="22"/>
+        </w:rPr>
+      </w:pPr>
+    </w:p>
+    <w:p>
+      <w:pPr>
+        <w:autoSpaceDE w:val="0"/>
+        <w:autoSpaceDN w:val="0"/>
+        <w:adjustRightInd w:val="0"/>
+        <w:spacing w:line="276" w:lineRule="auto"/>
+        <w:rPr>
+          <w:rFonts w:ascii="Arial" w:hAnsi="Arial" w:cs="Arial"/>
+          <w:noProof/>
+          <w:sz w:val="22"/>
+          <w:szCs w:val="22"/>
+        </w:rPr>
+      </w:pPr>
+    </w:p>
+    <w:p>
+      <w:pPr>
+        <w:autoSpaceDE w:val="0"/>
+        <w:autoSpaceDN w:val="0"/>
+        <w:adjustRightInd w:val="0"/>
+        <w:spacing w:line="276" w:lineRule="auto"/>
+        <w:rPr>
+          <w:rFonts w:ascii="Arial" w:hAnsi="Arial" w:cs="Arial"/>
+          <w:noProof/>
+          <w:sz w:val="22"/>
+          <w:szCs w:val="22"/>
+        </w:rPr>
+      </w:pPr>
+    </w:p>
     <w:sectPr>
-      <w:headerReference w:type="even" r:id="rId23"/>
-      <w:headerReference w:type="default" r:id="rId24"/>
-      <w:footerReference w:type="default" r:id="rId25"/>
+      <w:headerReference w:type="even" r:id="rId25"/>
+      <w:headerReference w:type="default" r:id="rId26"/>
+      <w:footerReference w:type="default" r:id="rId27"/>
       <w:pgSz w:w="11907" w:h="16840" w:code="9"/>
       <w:pgMar w:top="539" w:right="1298" w:bottom="1661" w:left="1298" w:header="709" w:footer="709" w:gutter="0"/>
       <w:cols w:space="708"/>
@@ -3491,25 +3534,7 @@
         <w:b/>
         <w:bCs/>
       </w:rPr>
-      <w:t xml:space="preserve">Disciplina: Engenharia de Software 2 – Turma Noite – prof.ª </w:t>
-    </w:r>
-    <w:proofErr w:type="spellStart"/>
-    <w:r>
-      <w:rPr>
-        <w:rFonts w:ascii="Arial" w:hAnsi="Arial" w:cs="Arial"/>
-        <w:b/>
-        <w:bCs/>
-      </w:rPr>
-      <w:t>Denilce</w:t>
-    </w:r>
-    <w:proofErr w:type="spellEnd"/>
-    <w:r>
-      <w:rPr>
-        <w:rFonts w:ascii="Arial" w:hAnsi="Arial" w:cs="Arial"/>
-        <w:b/>
-        <w:bCs/>
-      </w:rPr>
-      <w:t xml:space="preserve"> Veloso</w:t>
+      <w:t>Disciplina: Engenharia de Software 2 – Turma Noite – prof.ª Denilce Veloso</w:t>
     </w:r>
   </w:p>
   <w:p>
@@ -5044,15 +5069,17 @@
     <w:next w:val="Normal"/>
     <w:link w:val="TtuloChar"/>
     <w:qFormat/>
-    <w:rsid w:val="001A7BEE"/>
+    <w:rsid w:val="000E5F3E"/>
     <w:pPr>
+      <w:spacing w:line="360" w:lineRule="auto"/>
       <w:contextualSpacing/>
     </w:pPr>
     <w:rPr>
-      <w:rFonts w:asciiTheme="majorHAnsi" w:eastAsiaTheme="majorEastAsia" w:hAnsiTheme="majorHAnsi" w:cstheme="majorBidi"/>
+      <w:rFonts w:ascii="Arial" w:eastAsiaTheme="majorEastAsia" w:hAnsi="Arial" w:cstheme="majorBidi"/>
+      <w:b/>
       <w:spacing w:val="-10"/>
       <w:kern w:val="28"/>
-      <w:sz w:val="56"/>
+      <w:sz w:val="28"/>
       <w:szCs w:val="56"/>
     </w:rPr>
   </w:style>
@@ -5060,12 +5087,13 @@
     <w:name w:val="Título Char"/>
     <w:basedOn w:val="Fontepargpadro"/>
     <w:link w:val="Ttulo"/>
-    <w:rsid w:val="001A7BEE"/>
+    <w:rsid w:val="000E5F3E"/>
     <w:rPr>
-      <w:rFonts w:asciiTheme="majorHAnsi" w:eastAsiaTheme="majorEastAsia" w:hAnsiTheme="majorHAnsi" w:cstheme="majorBidi"/>
+      <w:rFonts w:ascii="Arial" w:eastAsiaTheme="majorEastAsia" w:hAnsi="Arial" w:cstheme="majorBidi"/>
+      <w:b/>
       <w:spacing w:val="-10"/>
       <w:kern w:val="28"/>
-      <w:sz w:val="56"/>
+      <w:sz w:val="28"/>
       <w:szCs w:val="56"/>
     </w:rPr>
   </w:style>
@@ -5108,6 +5136,62 @@
     <w:rPr>
       <w:color w:val="605E5C"/>
       <w:shd w:val="clear" w:color="auto" w:fill="E1DFDD"/>
+    </w:rPr>
+  </w:style>
+  <w:style w:type="paragraph" w:styleId="CabealhodoSumrio">
+    <w:name w:val="TOC Heading"/>
+    <w:basedOn w:val="Ttulo1"/>
+    <w:next w:val="Normal"/>
+    <w:uiPriority w:val="39"/>
+    <w:unhideWhenUsed/>
+    <w:qFormat/>
+    <w:rsid w:val="000E5F3E"/>
+    <w:pPr>
+      <w:keepLines/>
+      <w:spacing w:before="240" w:line="259" w:lineRule="auto"/>
+      <w:jc w:val="left"/>
+      <w:outlineLvl w:val="9"/>
+    </w:pPr>
+    <w:rPr>
+      <w:rFonts w:asciiTheme="majorHAnsi" w:eastAsiaTheme="majorEastAsia" w:hAnsiTheme="majorHAnsi" w:cstheme="majorBidi"/>
+      <w:b w:val="0"/>
+      <w:bCs w:val="0"/>
+      <w:color w:val="2E74B5" w:themeColor="accent1" w:themeShade="BF"/>
+      <w:sz w:val="32"/>
+      <w:szCs w:val="32"/>
+    </w:rPr>
+  </w:style>
+  <w:style w:type="paragraph" w:styleId="Subttulo">
+    <w:name w:val="Subtitle"/>
+    <w:basedOn w:val="Normal"/>
+    <w:next w:val="Normal"/>
+    <w:link w:val="SubttuloChar"/>
+    <w:qFormat/>
+    <w:rsid w:val="000E5F3E"/>
+    <w:pPr>
+      <w:numPr>
+        <w:ilvl w:val="1"/>
+      </w:numPr>
+      <w:spacing w:line="360" w:lineRule="auto"/>
+    </w:pPr>
+    <w:rPr>
+      <w:rFonts w:ascii="Arial" w:eastAsiaTheme="minorEastAsia" w:hAnsi="Arial" w:cstheme="minorBidi"/>
+      <w:color w:val="000000" w:themeColor="text1"/>
+      <w:spacing w:val="15"/>
+      <w:szCs w:val="22"/>
+    </w:rPr>
+  </w:style>
+  <w:style w:type="character" w:customStyle="1" w:styleId="SubttuloChar">
+    <w:name w:val="Subtítulo Char"/>
+    <w:basedOn w:val="Fontepargpadro"/>
+    <w:link w:val="Subttulo"/>
+    <w:rsid w:val="000E5F3E"/>
+    <w:rPr>
+      <w:rFonts w:ascii="Arial" w:eastAsiaTheme="minorEastAsia" w:hAnsi="Arial" w:cstheme="minorBidi"/>
+      <w:color w:val="000000" w:themeColor="text1"/>
+      <w:spacing w:val="15"/>
+      <w:sz w:val="24"/>
+      <w:szCs w:val="22"/>
     </w:rPr>
   </w:style>
 </w:styles>
@@ -5375,10 +5459,6 @@
 </file>
 
 <file path=customXml/item1.xml><?xml version="1.0" encoding="utf-8"?>
-<b:Sources xmlns:b="http://schemas.openxmlformats.org/officeDocument/2006/bibliography" xmlns="http://schemas.openxmlformats.org/officeDocument/2006/bibliography" SelectedStyle="\APASixthEditionOfficeOnline.xsl" StyleName="APA" Version="6"/>
-</file>
-
-<file path=customXml/item2.xml><?xml version="1.0" encoding="utf-8"?>
 <ct:contentTypeSchema xmlns:ct="http://schemas.microsoft.com/office/2006/metadata/contentType" xmlns:ma="http://schemas.microsoft.com/office/2006/metadata/properties/metaAttributes" ct:_="" ma:_="" ma:contentTypeName="Documento" ma:contentTypeID="0x0101008C7F374EE6EF2746A46D8CC9943F55C5" ma:contentTypeVersion="4" ma:contentTypeDescription="Crie um novo documento." ma:contentTypeScope="" ma:versionID="507ec9f6ba78d803773112b7edba9ccc">
   <xsd:schema xmlns:xsd="http://www.w3.org/2001/XMLSchema" xmlns:xs="http://www.w3.org/2001/XMLSchema" xmlns:p="http://schemas.microsoft.com/office/2006/metadata/properties" xmlns:ns2="986ac475-e694-450a-8d0a-f63386e85541" xmlns:ns3="713ce8b7-3b89-4358-881b-e9ee19d7e24c" targetNamespace="http://schemas.microsoft.com/office/2006/metadata/properties" ma:root="true" ma:fieldsID="194c851c55a998fa802b955c5f6d4e8b" ns2:_="" ns3:_="">
     <xsd:import namespace="986ac475-e694-450a-8d0a-f63386e85541"/>
@@ -5543,7 +5623,7 @@
 </ct:contentTypeSchema>
 </file>
 
-<file path=customXml/item3.xml><?xml version="1.0" encoding="utf-8"?>
+<file path=customXml/item2.xml><?xml version="1.0" encoding="utf-8"?>
 <?mso-contentType ?>
 <FormTemplates xmlns="http://schemas.microsoft.com/sharepoint/v3/contenttype/forms">
   <Display>DocumentLibraryForm</Display>
@@ -5552,21 +5632,17 @@
 </FormTemplates>
 </file>
 
-<file path=customXml/item4.xml><?xml version="1.0" encoding="utf-8"?>
+<file path=customXml/item3.xml><?xml version="1.0" encoding="utf-8"?>
 <p:properties xmlns:p="http://schemas.microsoft.com/office/2006/metadata/properties" xmlns:xsi="http://www.w3.org/2001/XMLSchema-instance" xmlns:pc="http://schemas.microsoft.com/office/infopath/2007/PartnerControls">
   <documentManagement/>
 </p:properties>
 </file>
 
-<file path=customXml/itemProps1.xml><?xml version="1.0" encoding="utf-8"?>
-<ds:datastoreItem xmlns:ds="http://schemas.openxmlformats.org/officeDocument/2006/customXml" ds:itemID="{78F7E94A-FC9A-4E42-8707-FBD5E1026700}">
-  <ds:schemaRefs>
-    <ds:schemaRef ds:uri="http://schemas.openxmlformats.org/officeDocument/2006/bibliography"/>
-  </ds:schemaRefs>
-</ds:datastoreItem>
+<file path=customXml/item4.xml><?xml version="1.0" encoding="utf-8"?>
+<b:Sources xmlns:b="http://schemas.openxmlformats.org/officeDocument/2006/bibliography" xmlns="http://schemas.openxmlformats.org/officeDocument/2006/bibliography" SelectedStyle="\APASixthEditionOfficeOnline.xsl" StyleName="APA" Version="6"/>
 </file>
 
-<file path=customXml/itemProps2.xml><?xml version="1.0" encoding="utf-8"?>
+<file path=customXml/itemProps1.xml><?xml version="1.0" encoding="utf-8"?>
 <ds:datastoreItem xmlns:ds="http://schemas.openxmlformats.org/officeDocument/2006/customXml" ds:itemID="{1F256478-B307-47A4-8787-78C6B24CD179}">
   <ds:schemaRefs>
     <ds:schemaRef ds:uri="http://schemas.microsoft.com/office/2006/metadata/contentType"/>
@@ -5585,7 +5661,7 @@
 </ds:datastoreItem>
 </file>
 
-<file path=customXml/itemProps3.xml><?xml version="1.0" encoding="utf-8"?>
+<file path=customXml/itemProps2.xml><?xml version="1.0" encoding="utf-8"?>
 <ds:datastoreItem xmlns:ds="http://schemas.openxmlformats.org/officeDocument/2006/customXml" ds:itemID="{A9380074-ACB1-4768-8160-E2C55A14786E}">
   <ds:schemaRefs>
     <ds:schemaRef ds:uri="http://schemas.microsoft.com/sharepoint/v3/contenttype/forms"/>
@@ -5593,11 +5669,19 @@
 </ds:datastoreItem>
 </file>
 
-<file path=customXml/itemProps4.xml><?xml version="1.0" encoding="utf-8"?>
+<file path=customXml/itemProps3.xml><?xml version="1.0" encoding="utf-8"?>
 <ds:datastoreItem xmlns:ds="http://schemas.openxmlformats.org/officeDocument/2006/customXml" ds:itemID="{3CBC499B-FC48-4681-8842-659D2F71791D}">
   <ds:schemaRefs>
     <ds:schemaRef ds:uri="http://schemas.microsoft.com/office/2006/metadata/properties"/>
     <ds:schemaRef ds:uri="http://schemas.microsoft.com/office/infopath/2007/PartnerControls"/>
   </ds:schemaRefs>
 </ds:datastoreItem>
+</file>
+
+<file path=customXml/itemProps4.xml><?xml version="1.0" encoding="utf-8"?>
+<ds:datastoreItem xmlns:ds="http://schemas.openxmlformats.org/officeDocument/2006/customXml" ds:itemID="{78F7E94A-FC9A-4E42-8707-FBD5E1026700}">
+  <ds:schemaRefs>
+    <ds:schemaRef ds:uri="http://schemas.openxmlformats.org/officeDocument/2006/bibliography"/>
+  </ds:schemaRefs>
+</ds:datastoreItem>
 </file>
</xml_diff>